<commit_message>
Draft version 0.4 of the System Design Documentd
After review meeting held Monday, April 28 with Alpha Team.  Made some edits, upload to GitHub as Draft version 0.4.  There is the Word Document  and PDF document.
</commit_message>
<xml_diff>
--- a/TimelineXpressSystemDesignDocument.docx
+++ b/TimelineXpressSystemDesignDocument.docx
@@ -1136,7 +1136,7 @@
                                         <w:sz w:val="36"/>
                                         <w:szCs w:val="36"/>
                                       </w:rPr>
-                                      <w:t>3</w:t>
+                                      <w:t>4</w:t>
                                     </w:r>
                                     <w:r>
                                       <w:rPr>
@@ -1300,7 +1300,7 @@
                                   <w:sz w:val="36"/>
                                   <w:szCs w:val="36"/>
                                 </w:rPr>
-                                <w:t>3</w:t>
+                                <w:t>4</w:t>
                               </w:r>
                               <w:r>
                                 <w:rPr>
@@ -1406,7 +1406,7 @@
                                   <w:tag w:val=""/>
                                   <w:id w:val="400952559"/>
                                   <w:dataBinding w:prefixMappings="xmlns:ns0='http://schemas.microsoft.com/office/2006/coverPageProps' " w:xpath="/ns0:CoverPageProperties[1]/ns0:PublishDate[1]" w:storeItemID="{55AF091B-3C7A-41E3-B477-F2FDAA23CFDA}"/>
-                                  <w:date w:fullDate="2025-04-27T00:00:00Z">
+                                  <w:date w:fullDate="2025-04-28T00:00:00Z">
                                     <w:dateFormat w:val="MMMM d, yyyy"/>
                                     <w:lid w:val="en-US"/>
                                     <w:storeMappedDataAs w:val="dateTime"/>
@@ -1432,7 +1432,7 @@
                                         <w:sz w:val="40"/>
                                         <w:szCs w:val="40"/>
                                       </w:rPr>
-                                      <w:t>April 27, 2025</w:t>
+                                      <w:t>April 28, 2025</w:t>
                                     </w:r>
                                   </w:p>
                                 </w:sdtContent>
@@ -1474,7 +1474,7 @@
                             <w:tag w:val=""/>
                             <w:id w:val="400952559"/>
                             <w:dataBinding w:prefixMappings="xmlns:ns0='http://schemas.microsoft.com/office/2006/coverPageProps' " w:xpath="/ns0:CoverPageProperties[1]/ns0:PublishDate[1]" w:storeItemID="{55AF091B-3C7A-41E3-B477-F2FDAA23CFDA}"/>
-                            <w:date w:fullDate="2025-04-27T00:00:00Z">
+                            <w:date w:fullDate="2025-04-28T00:00:00Z">
                               <w:dateFormat w:val="MMMM d, yyyy"/>
                               <w:lid w:val="en-US"/>
                               <w:storeMappedDataAs w:val="dateTime"/>
@@ -1500,7 +1500,7 @@
                                   <w:sz w:val="40"/>
                                   <w:szCs w:val="40"/>
                                 </w:rPr>
-                                <w:t>April 27, 2025</w:t>
+                                <w:t>April 28, 2025</w:t>
                               </w:r>
                             </w:p>
                           </w:sdtContent>
@@ -1727,7 +1727,7 @@
           <w:r>
             <w:fldChar w:fldCharType="separate"/>
           </w:r>
-          <w:hyperlink w:anchor="_Toc196628834" w:history="1">
+          <w:hyperlink w:anchor="_Toc196713983" w:history="1">
             <w:r>
               <w:rPr>
                 <w:rStyle w:val="Hyperlink"/>
@@ -1755,7 +1755,7 @@
                 <w:noProof/>
                 <w:webHidden/>
               </w:rPr>
-              <w:instrText xml:space="preserve"> PAGEREF _Toc196628834 \h </w:instrText>
+              <w:instrText xml:space="preserve"> PAGEREF _Toc196713983 \h </w:instrText>
             </w:r>
             <w:r>
               <w:rPr>
@@ -1800,7 +1800,7 @@
               <w14:ligatures w14:val="standardContextual"/>
             </w:rPr>
           </w:pPr>
-          <w:hyperlink w:anchor="_Toc196628835" w:history="1">
+          <w:hyperlink w:anchor="_Toc196713984" w:history="1">
             <w:r>
               <w:rPr>
                 <w:rStyle w:val="Hyperlink"/>
@@ -1828,7 +1828,7 @@
                 <w:noProof/>
                 <w:webHidden/>
               </w:rPr>
-              <w:instrText xml:space="preserve"> PAGEREF _Toc196628835 \h </w:instrText>
+              <w:instrText xml:space="preserve"> PAGEREF _Toc196713984 \h </w:instrText>
             </w:r>
             <w:r>
               <w:rPr>
@@ -1873,7 +1873,7 @@
               <w14:ligatures w14:val="standardContextual"/>
             </w:rPr>
           </w:pPr>
-          <w:hyperlink w:anchor="_Toc196628836" w:history="1">
+          <w:hyperlink w:anchor="_Toc196713985" w:history="1">
             <w:r>
               <w:rPr>
                 <w:rStyle w:val="Hyperlink"/>
@@ -1901,7 +1901,7 @@
                 <w:noProof/>
                 <w:webHidden/>
               </w:rPr>
-              <w:instrText xml:space="preserve"> PAGEREF _Toc196628836 \h </w:instrText>
+              <w:instrText xml:space="preserve"> PAGEREF _Toc196713985 \h </w:instrText>
             </w:r>
             <w:r>
               <w:rPr>
@@ -1944,7 +1944,7 @@
               <w14:ligatures w14:val="standardContextual"/>
             </w:rPr>
           </w:pPr>
-          <w:hyperlink w:anchor="_Toc196628837" w:history="1">
+          <w:hyperlink w:anchor="_Toc196713986" w:history="1">
             <w:r>
               <w:rPr>
                 <w:rStyle w:val="Hyperlink"/>
@@ -1971,7 +1971,7 @@
                 <w:noProof/>
                 <w:webHidden/>
               </w:rPr>
-              <w:instrText xml:space="preserve"> PAGEREF _Toc196628837 \h </w:instrText>
+              <w:instrText xml:space="preserve"> PAGEREF _Toc196713986 \h </w:instrText>
             </w:r>
             <w:r>
               <w:rPr>
@@ -2014,7 +2014,7 @@
               <w14:ligatures w14:val="standardContextual"/>
             </w:rPr>
           </w:pPr>
-          <w:hyperlink w:anchor="_Toc196628838" w:history="1">
+          <w:hyperlink w:anchor="_Toc196713987" w:history="1">
             <w:r>
               <w:rPr>
                 <w:rStyle w:val="Hyperlink"/>
@@ -2041,7 +2041,7 @@
                 <w:noProof/>
                 <w:webHidden/>
               </w:rPr>
-              <w:instrText xml:space="preserve"> PAGEREF _Toc196628838 \h </w:instrText>
+              <w:instrText xml:space="preserve"> PAGEREF _Toc196713987 \h </w:instrText>
             </w:r>
             <w:r>
               <w:rPr>
@@ -2061,7 +2061,7 @@
                 <w:noProof/>
                 <w:webHidden/>
               </w:rPr>
-              <w:t>4</w:t>
+              <w:t>5</w:t>
             </w:r>
             <w:r>
               <w:rPr>
@@ -2084,7 +2084,7 @@
               <w14:ligatures w14:val="standardContextual"/>
             </w:rPr>
           </w:pPr>
-          <w:hyperlink w:anchor="_Toc196628839" w:history="1">
+          <w:hyperlink w:anchor="_Toc196713988" w:history="1">
             <w:r>
               <w:rPr>
                 <w:rStyle w:val="Hyperlink"/>
@@ -2111,7 +2111,7 @@
                 <w:noProof/>
                 <w:webHidden/>
               </w:rPr>
-              <w:instrText xml:space="preserve"> PAGEREF _Toc196628839 \h </w:instrText>
+              <w:instrText xml:space="preserve"> PAGEREF _Toc196713988 \h </w:instrText>
             </w:r>
             <w:r>
               <w:rPr>
@@ -2131,7 +2131,7 @@
                 <w:noProof/>
                 <w:webHidden/>
               </w:rPr>
-              <w:t>5</w:t>
+              <w:t>6</w:t>
             </w:r>
             <w:r>
               <w:rPr>
@@ -2154,7 +2154,7 @@
               <w14:ligatures w14:val="standardContextual"/>
             </w:rPr>
           </w:pPr>
-          <w:hyperlink w:anchor="_Toc196628840" w:history="1">
+          <w:hyperlink w:anchor="_Toc196713989" w:history="1">
             <w:r>
               <w:rPr>
                 <w:rStyle w:val="Hyperlink"/>
@@ -2181,7 +2181,7 @@
                 <w:noProof/>
                 <w:webHidden/>
               </w:rPr>
-              <w:instrText xml:space="preserve"> PAGEREF _Toc196628840 \h </w:instrText>
+              <w:instrText xml:space="preserve"> PAGEREF _Toc196713989 \h </w:instrText>
             </w:r>
             <w:r>
               <w:rPr>
@@ -2201,7 +2201,7 @@
                 <w:noProof/>
                 <w:webHidden/>
               </w:rPr>
-              <w:t>5</w:t>
+              <w:t>6</w:t>
             </w:r>
             <w:r>
               <w:rPr>
@@ -2224,7 +2224,7 @@
               <w14:ligatures w14:val="standardContextual"/>
             </w:rPr>
           </w:pPr>
-          <w:hyperlink w:anchor="_Toc196628841" w:history="1">
+          <w:hyperlink w:anchor="_Toc196713990" w:history="1">
             <w:r>
               <w:rPr>
                 <w:rStyle w:val="Hyperlink"/>
@@ -2251,7 +2251,7 @@
                 <w:noProof/>
                 <w:webHidden/>
               </w:rPr>
-              <w:instrText xml:space="preserve"> PAGEREF _Toc196628841 \h </w:instrText>
+              <w:instrText xml:space="preserve"> PAGEREF _Toc196713990 \h </w:instrText>
             </w:r>
             <w:r>
               <w:rPr>
@@ -2271,7 +2271,7 @@
                 <w:noProof/>
                 <w:webHidden/>
               </w:rPr>
-              <w:t>5</w:t>
+              <w:t>7</w:t>
             </w:r>
             <w:r>
               <w:rPr>
@@ -2294,7 +2294,7 @@
               <w14:ligatures w14:val="standardContextual"/>
             </w:rPr>
           </w:pPr>
-          <w:hyperlink w:anchor="_Toc196628842" w:history="1">
+          <w:hyperlink w:anchor="_Toc196713991" w:history="1">
             <w:r>
               <w:rPr>
                 <w:rStyle w:val="Hyperlink"/>
@@ -2321,7 +2321,7 @@
                 <w:noProof/>
                 <w:webHidden/>
               </w:rPr>
-              <w:instrText xml:space="preserve"> PAGEREF _Toc196628842 \h </w:instrText>
+              <w:instrText xml:space="preserve"> PAGEREF _Toc196713991 \h </w:instrText>
             </w:r>
             <w:r>
               <w:rPr>
@@ -2341,7 +2341,7 @@
                 <w:noProof/>
                 <w:webHidden/>
               </w:rPr>
-              <w:t>6</w:t>
+              <w:t>7</w:t>
             </w:r>
             <w:r>
               <w:rPr>
@@ -2364,7 +2364,7 @@
               <w14:ligatures w14:val="standardContextual"/>
             </w:rPr>
           </w:pPr>
-          <w:hyperlink w:anchor="_Toc196628843" w:history="1">
+          <w:hyperlink w:anchor="_Toc196713992" w:history="1">
             <w:r>
               <w:rPr>
                 <w:rStyle w:val="Hyperlink"/>
@@ -2391,7 +2391,7 @@
                 <w:noProof/>
                 <w:webHidden/>
               </w:rPr>
-              <w:instrText xml:space="preserve"> PAGEREF _Toc196628843 \h </w:instrText>
+              <w:instrText xml:space="preserve"> PAGEREF _Toc196713992 \h </w:instrText>
             </w:r>
             <w:r>
               <w:rPr>
@@ -2411,7 +2411,7 @@
                 <w:noProof/>
                 <w:webHidden/>
               </w:rPr>
-              <w:t>6</w:t>
+              <w:t>7</w:t>
             </w:r>
             <w:r>
               <w:rPr>
@@ -2436,7 +2436,7 @@
               <w14:ligatures w14:val="standardContextual"/>
             </w:rPr>
           </w:pPr>
-          <w:hyperlink w:anchor="_Toc196628844" w:history="1">
+          <w:hyperlink w:anchor="_Toc196713993" w:history="1">
             <w:r>
               <w:rPr>
                 <w:rStyle w:val="Hyperlink"/>
@@ -2464,7 +2464,7 @@
                 <w:noProof/>
                 <w:webHidden/>
               </w:rPr>
-              <w:instrText xml:space="preserve"> PAGEREF _Toc196628844 \h </w:instrText>
+              <w:instrText xml:space="preserve"> PAGEREF _Toc196713993 \h </w:instrText>
             </w:r>
             <w:r>
               <w:rPr>
@@ -2484,7 +2484,7 @@
                 <w:noProof/>
                 <w:webHidden/>
               </w:rPr>
-              <w:t>7</w:t>
+              <w:t>8</w:t>
             </w:r>
             <w:r>
               <w:rPr>
@@ -2507,7 +2507,7 @@
               <w14:ligatures w14:val="standardContextual"/>
             </w:rPr>
           </w:pPr>
-          <w:hyperlink w:anchor="_Toc196628845" w:history="1">
+          <w:hyperlink w:anchor="_Toc196713994" w:history="1">
             <w:r>
               <w:rPr>
                 <w:rStyle w:val="Hyperlink"/>
@@ -2534,7 +2534,7 @@
                 <w:noProof/>
                 <w:webHidden/>
               </w:rPr>
-              <w:instrText xml:space="preserve"> PAGEREF _Toc196628845 \h </w:instrText>
+              <w:instrText xml:space="preserve"> PAGEREF _Toc196713994 \h </w:instrText>
             </w:r>
             <w:r>
               <w:rPr>
@@ -2554,7 +2554,7 @@
                 <w:noProof/>
                 <w:webHidden/>
               </w:rPr>
-              <w:t>7</w:t>
+              <w:t>8</w:t>
             </w:r>
             <w:r>
               <w:rPr>
@@ -2577,7 +2577,7 @@
               <w14:ligatures w14:val="standardContextual"/>
             </w:rPr>
           </w:pPr>
-          <w:hyperlink w:anchor="_Toc196628846" w:history="1">
+          <w:hyperlink w:anchor="_Toc196713995" w:history="1">
             <w:r>
               <w:rPr>
                 <w:rStyle w:val="Hyperlink"/>
@@ -2604,7 +2604,7 @@
                 <w:noProof/>
                 <w:webHidden/>
               </w:rPr>
-              <w:instrText xml:space="preserve"> PAGEREF _Toc196628846 \h </w:instrText>
+              <w:instrText xml:space="preserve"> PAGEREF _Toc196713995 \h </w:instrText>
             </w:r>
             <w:r>
               <w:rPr>
@@ -2624,7 +2624,7 @@
                 <w:noProof/>
                 <w:webHidden/>
               </w:rPr>
-              <w:t>7</w:t>
+              <w:t>9</w:t>
             </w:r>
             <w:r>
               <w:rPr>
@@ -2647,7 +2647,7 @@
               <w14:ligatures w14:val="standardContextual"/>
             </w:rPr>
           </w:pPr>
-          <w:hyperlink w:anchor="_Toc196628847" w:history="1">
+          <w:hyperlink w:anchor="_Toc196713996" w:history="1">
             <w:r>
               <w:rPr>
                 <w:rStyle w:val="Hyperlink"/>
@@ -2674,7 +2674,7 @@
                 <w:noProof/>
                 <w:webHidden/>
               </w:rPr>
-              <w:instrText xml:space="preserve"> PAGEREF _Toc196628847 \h </w:instrText>
+              <w:instrText xml:space="preserve"> PAGEREF _Toc196713996 \h </w:instrText>
             </w:r>
             <w:r>
               <w:rPr>
@@ -2694,7 +2694,7 @@
                 <w:noProof/>
                 <w:webHidden/>
               </w:rPr>
-              <w:t>8</w:t>
+              <w:t>9</w:t>
             </w:r>
             <w:r>
               <w:rPr>
@@ -2717,7 +2717,7 @@
               <w14:ligatures w14:val="standardContextual"/>
             </w:rPr>
           </w:pPr>
-          <w:hyperlink w:anchor="_Toc196628848" w:history="1">
+          <w:hyperlink w:anchor="_Toc196713997" w:history="1">
             <w:r>
               <w:rPr>
                 <w:rStyle w:val="Hyperlink"/>
@@ -2744,7 +2744,7 @@
                 <w:noProof/>
                 <w:webHidden/>
               </w:rPr>
-              <w:instrText xml:space="preserve"> PAGEREF _Toc196628848 \h </w:instrText>
+              <w:instrText xml:space="preserve"> PAGEREF _Toc196713997 \h </w:instrText>
             </w:r>
             <w:r>
               <w:rPr>
@@ -2764,7 +2764,7 @@
                 <w:noProof/>
                 <w:webHidden/>
               </w:rPr>
-              <w:t>8</w:t>
+              <w:t>10</w:t>
             </w:r>
             <w:r>
               <w:rPr>
@@ -2787,7 +2787,7 @@
               <w14:ligatures w14:val="standardContextual"/>
             </w:rPr>
           </w:pPr>
-          <w:hyperlink w:anchor="_Toc196628849" w:history="1">
+          <w:hyperlink w:anchor="_Toc196713998" w:history="1">
             <w:r>
               <w:rPr>
                 <w:rStyle w:val="Hyperlink"/>
@@ -2814,7 +2814,7 @@
                 <w:noProof/>
                 <w:webHidden/>
               </w:rPr>
-              <w:instrText xml:space="preserve"> PAGEREF _Toc196628849 \h </w:instrText>
+              <w:instrText xml:space="preserve"> PAGEREF _Toc196713998 \h </w:instrText>
             </w:r>
             <w:r>
               <w:rPr>
@@ -2834,7 +2834,7 @@
                 <w:noProof/>
                 <w:webHidden/>
               </w:rPr>
-              <w:t>9</w:t>
+              <w:t>11</w:t>
             </w:r>
             <w:r>
               <w:rPr>
@@ -2857,7 +2857,7 @@
               <w14:ligatures w14:val="standardContextual"/>
             </w:rPr>
           </w:pPr>
-          <w:hyperlink w:anchor="_Toc196628850" w:history="1">
+          <w:hyperlink w:anchor="_Toc196713999" w:history="1">
             <w:r>
               <w:rPr>
                 <w:rStyle w:val="Hyperlink"/>
@@ -2884,7 +2884,7 @@
                 <w:noProof/>
                 <w:webHidden/>
               </w:rPr>
-              <w:instrText xml:space="preserve"> PAGEREF _Toc196628850 \h </w:instrText>
+              <w:instrText xml:space="preserve"> PAGEREF _Toc196713999 \h </w:instrText>
             </w:r>
             <w:r>
               <w:rPr>
@@ -2904,7 +2904,7 @@
                 <w:noProof/>
                 <w:webHidden/>
               </w:rPr>
-              <w:t>10</w:t>
+              <w:t>12</w:t>
             </w:r>
             <w:r>
               <w:rPr>
@@ -2927,7 +2927,7 @@
               <w14:ligatures w14:val="standardContextual"/>
             </w:rPr>
           </w:pPr>
-          <w:hyperlink w:anchor="_Toc196628851" w:history="1">
+          <w:hyperlink w:anchor="_Toc196714000" w:history="1">
             <w:r>
               <w:rPr>
                 <w:rStyle w:val="Hyperlink"/>
@@ -2954,7 +2954,7 @@
                 <w:noProof/>
                 <w:webHidden/>
               </w:rPr>
-              <w:instrText xml:space="preserve"> PAGEREF _Toc196628851 \h </w:instrText>
+              <w:instrText xml:space="preserve"> PAGEREF _Toc196714000 \h </w:instrText>
             </w:r>
             <w:r>
               <w:rPr>
@@ -2974,7 +2974,7 @@
                 <w:noProof/>
                 <w:webHidden/>
               </w:rPr>
-              <w:t>11</w:t>
+              <w:t>13</w:t>
             </w:r>
             <w:r>
               <w:rPr>
@@ -3020,7 +3020,7 @@
           <w:bCs/>
         </w:rPr>
       </w:pPr>
-      <w:bookmarkStart w:id="0" w:name="_Toc196628834"/>
+      <w:bookmarkStart w:id="0" w:name="_Toc196713983"/>
       <w:r>
         <w:rPr>
           <w:b/>
@@ -3052,79 +3052,38 @@
         <w:t xml:space="preserve">The </w:t>
       </w:r>
       <w:r>
+        <w:t xml:space="preserve">Timeline </w:t>
+      </w:r>
+      <w:r>
+        <w:t>a</w:t>
+      </w:r>
+      <w:r>
+        <w:t>pp is a user-friendly, interactive application designed to help people explore historical events in a</w:t>
+      </w:r>
+      <w:r>
+        <w:t>n</w:t>
+      </w:r>
+      <w:r>
+        <w:t xml:space="preserve"> engaging and accessible way.</w:t>
+      </w:r>
+      <w:r>
+        <w:t xml:space="preserve">  T</w:t>
+      </w:r>
+      <w:r>
+        <w:t>he app lets users view, compare, and interact with historical timelines, offering a visual and customizable approach to learning about the past.</w:t>
+      </w:r>
+    </w:p>
+    <w:p>
+      <w:pPr>
         <w:rPr>
           <w:strike/>
         </w:rPr>
-        <w:t xml:space="preserve">History </w:t>
-      </w:r>
-      <w:r>
-        <w:rPr>
-          <w:color w:val="FF0000"/>
-        </w:rPr>
-        <w:t>Timeline</w:t>
-      </w:r>
-      <w:r>
-        <w:t xml:space="preserve"> </w:t>
-      </w:r>
-      <w:r>
-        <w:t xml:space="preserve">App is a user-friendly, interactive application designed to help people explore historical events in </w:t>
-      </w:r>
-      <w:proofErr w:type="gramStart"/>
-      <w:r>
-        <w:t>a</w:t>
-      </w:r>
-      <w:r>
-        <w:rPr>
-          <w:color w:val="FF0000"/>
-        </w:rPr>
-        <w:t>n</w:t>
-      </w:r>
-      <w:proofErr w:type="gramEnd"/>
-      <w:r>
-        <w:t xml:space="preserve"> </w:t>
-      </w:r>
-      <w:r>
-        <w:rPr>
-          <w:strike/>
-        </w:rPr>
-        <w:t>more</w:t>
-      </w:r>
-      <w:r>
-        <w:t xml:space="preserve"> engaging and accessible way. </w:t>
-      </w:r>
-      <w:r>
-        <w:rPr>
-          <w:strike/>
-        </w:rPr>
-        <w:t>At its core,</w:t>
-      </w:r>
-      <w:r>
-        <w:t xml:space="preserve"> the app lets users view, compare, and interact with historical timelines, offering a visual and customizable approach to learning about the past.</w:t>
-      </w:r>
-    </w:p>
-    <w:p>
-      <w:pPr>
-        <w:rPr>
-          <w:strike/>
-        </w:rPr>
       </w:pPr>
       <w:r>
         <w:t>Events are stored in a</w:t>
       </w:r>
       <w:r>
-        <w:rPr>
-          <w:color w:val="FF0000"/>
-        </w:rPr>
         <w:t>n integrated</w:t>
-      </w:r>
-      <w:r>
-        <w:t xml:space="preserve"> </w:t>
-      </w:r>
-      <w:r>
-        <w:rPr>
-          <w:strike/>
-        </w:rPr>
-        <w:t>connected</w:t>
       </w:r>
       <w:r>
         <w:t xml:space="preserve"> database, allowing users to search for key historical moments, create and manage entries, and explore timelines based on themes, periods, or event types. </w:t>
@@ -3155,144 +3114,63 @@
     </w:p>
     <w:p>
       <w:r>
-        <w:t xml:space="preserve">The purpose of this </w:t>
+        <w:t xml:space="preserve">The purpose of this document is to define the </w:t>
+      </w:r>
+      <w:r>
+        <w:t>design details</w:t>
       </w:r>
       <w:r>
         <w:rPr>
           <w:strike/>
         </w:rPr>
-        <w:t>design</w:t>
-      </w:r>
-      <w:r>
-        <w:t xml:space="preserve"> document is to define the </w:t>
-      </w:r>
-      <w:r>
-        <w:rPr>
-          <w:color w:val="FF0000"/>
-        </w:rPr>
-        <w:t xml:space="preserve">design details </w:t>
-      </w:r>
-      <w:r>
-        <w:rPr>
-          <w:strike/>
-        </w:rPr>
-        <w:t>goals,</w:t>
+        <w:t>,</w:t>
       </w:r>
       <w:r>
         <w:t xml:space="preserve"> </w:t>
       </w:r>
       <w:r>
-        <w:rPr>
-          <w:color w:val="FF0000"/>
-        </w:rPr>
-        <w:t>and</w:t>
+        <w:t xml:space="preserve">and </w:t>
+      </w:r>
+      <w:r>
+        <w:t xml:space="preserve">functionality, of the </w:t>
+      </w:r>
+      <w:r>
+        <w:t xml:space="preserve">Timeline </w:t>
+      </w:r>
+      <w:r>
+        <w:t>a</w:t>
+      </w:r>
+      <w:r>
+        <w:t>pp. It serves as a shared reference point for the development team, designers, and stakeholders through the</w:t>
       </w:r>
       <w:r>
         <w:t xml:space="preserve"> </w:t>
       </w:r>
       <w:r>
-        <w:t xml:space="preserve">functionality, </w:t>
-      </w:r>
-      <w:r>
-        <w:rPr>
-          <w:strike/>
-        </w:rPr>
-        <w:t>and system requirements</w:t>
-      </w:r>
-      <w:r>
-        <w:t xml:space="preserve"> of the </w:t>
-      </w:r>
-      <w:r>
-        <w:rPr>
-          <w:strike/>
-        </w:rPr>
-        <w:t>History</w:t>
-      </w:r>
-      <w:r>
-        <w:t xml:space="preserve"> </w:t>
-      </w:r>
-      <w:r>
-        <w:rPr>
-          <w:color w:val="FF0000"/>
-        </w:rPr>
-        <w:t>Timeline</w:t>
-      </w:r>
-      <w:r>
-        <w:t xml:space="preserve"> </w:t>
-      </w:r>
-      <w:r>
-        <w:t xml:space="preserve">App. It serves as a </w:t>
-      </w:r>
-      <w:r>
-        <w:rPr>
-          <w:strike/>
-        </w:rPr>
-        <w:t>clear and</w:t>
-      </w:r>
-      <w:r>
-        <w:t xml:space="preserve"> shared reference point for the development team, designers, and stakeholders throughout the </w:t>
-      </w:r>
-      <w:r>
-        <w:rPr>
-          <w:strike/>
-        </w:rPr>
-        <w:t>planning and building</w:t>
-      </w:r>
-      <w:r>
-        <w:t xml:space="preserve"> </w:t>
-      </w:r>
-      <w:r>
-        <w:rPr>
-          <w:color w:val="FF0000"/>
-        </w:rPr>
-        <w:t>implementation</w:t>
-      </w:r>
-      <w:r>
-        <w:t xml:space="preserve"> </w:t>
-      </w:r>
-      <w:r>
-        <w:rPr>
-          <w:color w:val="FF0000"/>
-        </w:rPr>
-        <w:t xml:space="preserve">phase of the project </w:t>
-      </w:r>
-      <w:r>
-        <w:rPr>
-          <w:strike/>
-        </w:rPr>
-        <w:t>process.</w:t>
+        <w:t xml:space="preserve">implementation </w:t>
+      </w:r>
+      <w:r>
+        <w:t>phase of the project</w:t>
+      </w:r>
+      <w:r>
+        <w:t>.</w:t>
       </w:r>
     </w:p>
     <w:p>
       <w:r>
-        <w:t xml:space="preserve">By outlining the app’s core features, </w:t>
-      </w:r>
-      <w:r>
-        <w:rPr>
-          <w:strike/>
-        </w:rPr>
-        <w:t>user needs,</w:t>
-      </w:r>
-      <w:r>
-        <w:t xml:space="preserve"> technical components, and performance expectations, this document ensures that everyone involved in the project has a mutual understanding of what the application will do, </w:t>
-      </w:r>
-      <w:r>
-        <w:rPr>
-          <w:color w:val="FF0000"/>
-        </w:rPr>
+        <w:t>By outlining the app’s core features,</w:t>
+      </w:r>
+      <w:r>
+        <w:t xml:space="preserve"> </w:t>
+      </w:r>
+      <w:r>
+        <w:t xml:space="preserve">technical components, and performance expectations, this document ensures that everyone involved in the project has a mutual understanding of what the application will do, </w:t>
+      </w:r>
+      <w:r>
         <w:t xml:space="preserve">and </w:t>
       </w:r>
       <w:r>
-        <w:t xml:space="preserve">how it will work, </w:t>
-      </w:r>
-      <w:r>
-        <w:rPr>
-          <w:strike/>
-        </w:rPr>
-        <w:t>and why it matters</w:t>
-      </w:r>
-      <w:r>
-        <w:t>.</w:t>
+        <w:t>how it will work.</w:t>
       </w:r>
     </w:p>
     <w:p>
@@ -3337,22 +3215,7 @@
         <w:t>, including a</w:t>
       </w:r>
       <w:r>
-        <w:t xml:space="preserve"> high-level overview of </w:t>
-      </w:r>
-      <w:r>
-        <w:rPr>
-          <w:strike/>
-        </w:rPr>
-        <w:t>what</w:t>
-      </w:r>
-      <w:r>
-        <w:t xml:space="preserve"> the </w:t>
-      </w:r>
-      <w:r>
-        <w:rPr>
-          <w:strike/>
-        </w:rPr>
-        <w:t>History</w:t>
+        <w:t xml:space="preserve"> high-level overview of the</w:t>
       </w:r>
       <w:r>
         <w:t xml:space="preserve"> </w:t>
@@ -3361,16 +3224,10 @@
         <w:t xml:space="preserve">Timeline </w:t>
       </w:r>
       <w:r>
-        <w:t xml:space="preserve">App </w:t>
-      </w:r>
-      <w:r>
-        <w:rPr>
-          <w:strike/>
-        </w:rPr>
-        <w:t>is and who it’s for</w:t>
-      </w:r>
-      <w:r>
-        <w:t>.</w:t>
+        <w:t>a</w:t>
+      </w:r>
+      <w:r>
+        <w:t>pp.</w:t>
       </w:r>
     </w:p>
     <w:p>
@@ -3381,7 +3238,13 @@
         </w:numPr>
       </w:pPr>
       <w:r>
-        <w:t>A design level class diagram including pseudocode for each class.</w:t>
+        <w:t>A design level class diagram</w:t>
+      </w:r>
+      <w:r>
+        <w:t>,</w:t>
+      </w:r>
+      <w:r>
+        <w:t xml:space="preserve"> including pseudocode for each class.</w:t>
       </w:r>
     </w:p>
     <w:p>
@@ -3412,6 +3275,31 @@
       </w:r>
     </w:p>
     <w:p/>
+    <w:p>
+      <w:pPr>
+        <w:rPr>
+          <w:b/>
+          <w:bCs/>
+        </w:rPr>
+      </w:pPr>
+      <w:r>
+        <w:rPr>
+          <w:b/>
+          <w:bCs/>
+        </w:rPr>
+        <w:t>Reference Documents</w:t>
+      </w:r>
+    </w:p>
+    <w:p>
+      <w:r>
+        <w:t>TimelineXpress Project Plan, February 17, 2025.</w:t>
+      </w:r>
+    </w:p>
+    <w:p>
+      <w:r>
+        <w:t>TimelineXpress System Requirements Document, March 26, 2025</w:t>
+      </w:r>
+    </w:p>
     <w:p>
       <w:r>
         <w:br w:type="page"/>
@@ -3425,7 +3313,7 @@
           <w:bCs/>
         </w:rPr>
       </w:pPr>
-      <w:bookmarkStart w:id="1" w:name="_Toc196628835"/>
+      <w:bookmarkStart w:id="1" w:name="_Toc196713984"/>
       <w:r>
         <w:rPr>
           <w:b/>
@@ -3540,7 +3428,7 @@
           <w:bCs/>
         </w:rPr>
       </w:pPr>
-      <w:bookmarkStart w:id="2" w:name="_Toc196628836"/>
+      <w:bookmarkStart w:id="2" w:name="_Toc196713985"/>
       <w:r>
         <w:rPr>
           <w:b/>
@@ -3577,7 +3465,7 @@
       <w:pPr>
         <w:pStyle w:val="Heading2"/>
       </w:pPr>
-      <w:bookmarkStart w:id="3" w:name="_Toc196628837"/>
+      <w:bookmarkStart w:id="3" w:name="_Toc196713986"/>
       <w:r>
         <w:t>Timeline class</w:t>
       </w:r>
@@ -3593,9 +3481,9 @@
           <w:noProof/>
         </w:rPr>
         <w:drawing>
-          <wp:inline distT="0" distB="0" distL="0" distR="0" wp14:anchorId="1AC08443" wp14:editId="36193944">
-            <wp:extent cx="2095500" cy="2377922"/>
-            <wp:effectExtent l="0" t="0" r="0" b="3810"/>
+          <wp:inline distT="0" distB="0" distL="0" distR="0" wp14:anchorId="1AC08443" wp14:editId="43832AE5">
+            <wp:extent cx="4897848" cy="5557961"/>
+            <wp:effectExtent l="0" t="0" r="0" b="5080"/>
             <wp:docPr id="1908842419" name="Picture 14" descr="A diagram of a process&#10;&#10;AI-generated content may be incorrect."/>
             <wp:cNvGraphicFramePr>
               <a:graphicFrameLocks xmlns:a="http://schemas.openxmlformats.org/drawingml/2006/main" noChangeAspect="1"/>
@@ -3622,7 +3510,7 @@
                   <pic:spPr>
                     <a:xfrm>
                       <a:off x="0" y="0"/>
-                      <a:ext cx="2124225" cy="2410519"/>
+                      <a:ext cx="5003182" cy="5677491"/>
                     </a:xfrm>
                     <a:prstGeom prst="rect">
                       <a:avLst/>
@@ -3637,9 +3525,24 @@
     </w:p>
     <w:p>
       <w:pPr>
+        <w:jc w:val="center"/>
+      </w:pPr>
+    </w:p>
+    <w:p>
+      <w:r>
+        <w:br w:type="page"/>
+      </w:r>
+    </w:p>
+    <w:p>
+      <w:pPr>
+        <w:jc w:val="center"/>
+      </w:pPr>
+    </w:p>
+    <w:p>
+      <w:pPr>
         <w:pStyle w:val="Heading2"/>
       </w:pPr>
-      <w:bookmarkStart w:id="4" w:name="_Toc196628838"/>
+      <w:bookmarkStart w:id="4" w:name="_Toc196713987"/>
       <w:r>
         <w:t>Event class</w:t>
       </w:r>
@@ -3655,9 +3558,9 @@
           <w:noProof/>
         </w:rPr>
         <w:drawing>
-          <wp:inline distT="0" distB="0" distL="0" distR="0" wp14:anchorId="4A5F36D5" wp14:editId="31F599C7">
-            <wp:extent cx="1728788" cy="2921732"/>
-            <wp:effectExtent l="0" t="0" r="5080" b="0"/>
+          <wp:inline distT="0" distB="0" distL="0" distR="0" wp14:anchorId="4A5F36D5" wp14:editId="5851B703">
+            <wp:extent cx="3693255" cy="6241774"/>
+            <wp:effectExtent l="0" t="0" r="2540" b="6985"/>
             <wp:docPr id="503102297" name="Picture 15" descr="A diagram of a data flow&#10;&#10;AI-generated content may be incorrect."/>
             <wp:cNvGraphicFramePr>
               <a:graphicFrameLocks xmlns:a="http://schemas.openxmlformats.org/drawingml/2006/main" noChangeAspect="1"/>
@@ -3684,7 +3587,7 @@
                   <pic:spPr>
                     <a:xfrm>
                       <a:off x="0" y="0"/>
-                      <a:ext cx="1761490" cy="2977000"/>
+                      <a:ext cx="3709676" cy="6269527"/>
                     </a:xfrm>
                     <a:prstGeom prst="rect">
                       <a:avLst/>
@@ -3698,15 +3601,20 @@
       </w:r>
     </w:p>
     <w:p>
-      <w:r>
-        <w:br w:type="page"/>
-      </w:r>
+      <w:pPr>
+        <w:jc w:val="center"/>
+      </w:pPr>
     </w:p>
     <w:p>
+      <w:r>
+        <w:br w:type="page"/>
+      </w:r>
+    </w:p>
+    <w:p>
       <w:pPr>
         <w:pStyle w:val="Heading2"/>
       </w:pPr>
-      <w:bookmarkStart w:id="5" w:name="_Toc196628839"/>
+      <w:bookmarkStart w:id="5" w:name="_Toc196713988"/>
       <w:r>
         <w:lastRenderedPageBreak/>
         <w:t>Visualization class</w:t>
@@ -3714,31 +3622,16 @@
       <w:bookmarkEnd w:id="5"/>
     </w:p>
     <w:p/>
-    <w:p/>
     <w:p>
-      <w:pPr>
-        <w:pStyle w:val="Heading2"/>
-      </w:pPr>
-      <w:bookmarkStart w:id="6" w:name="_Toc196628840"/>
-      <w:r>
-        <w:t>User class</w:t>
-      </w:r>
-      <w:bookmarkEnd w:id="6"/>
-    </w:p>
-    <w:p/>
-    <w:p>
-      <w:pPr>
-        <w:jc w:val="center"/>
-      </w:pPr>
       <w:r>
         <w:rPr>
           <w:noProof/>
         </w:rPr>
         <w:drawing>
-          <wp:inline distT="0" distB="0" distL="0" distR="0" wp14:anchorId="1C33D264" wp14:editId="460C154B">
-            <wp:extent cx="4376738" cy="1759112"/>
-            <wp:effectExtent l="0" t="0" r="5080" b="0"/>
-            <wp:docPr id="457693649" name="Picture 16" descr="A diagram of a user profile&#10;&#10;AI-generated content may be incorrect."/>
+          <wp:inline distT="0" distB="0" distL="0" distR="0" wp14:anchorId="5A5B8247" wp14:editId="6765C12B">
+            <wp:extent cx="5879479" cy="2456953"/>
+            <wp:effectExtent l="0" t="0" r="6985" b="635"/>
+            <wp:docPr id="1864678860" name="Picture 7" descr="A diagram of a flowchart&#10;&#10;AI-generated content may be incorrect."/>
             <wp:cNvGraphicFramePr>
               <a:graphicFrameLocks xmlns:a="http://schemas.openxmlformats.org/drawingml/2006/main" noChangeAspect="1"/>
             </wp:cNvGraphicFramePr>
@@ -3746,7 +3639,7 @@
               <a:graphicData uri="http://schemas.openxmlformats.org/drawingml/2006/picture">
                 <pic:pic xmlns:pic="http://schemas.openxmlformats.org/drawingml/2006/picture">
                   <pic:nvPicPr>
-                    <pic:cNvPr id="457693649" name="Picture 16" descr="A diagram of a user profile&#10;&#10;AI-generated content may be incorrect."/>
+                    <pic:cNvPr id="1864678860" name="Picture 7" descr="A diagram of a flowchart&#10;&#10;AI-generated content may be incorrect."/>
                     <pic:cNvPicPr/>
                   </pic:nvPicPr>
                   <pic:blipFill>
@@ -3764,7 +3657,7 @@
                   <pic:spPr>
                     <a:xfrm>
                       <a:off x="0" y="0"/>
-                      <a:ext cx="4394606" cy="1766294"/>
+                      <a:ext cx="5933731" cy="2479624"/>
                     </a:xfrm>
                     <a:prstGeom prst="rect">
                       <a:avLst/>
@@ -3782,11 +3675,11 @@
       <w:pPr>
         <w:pStyle w:val="Heading2"/>
       </w:pPr>
-      <w:bookmarkStart w:id="7" w:name="_Toc196628841"/>
-      <w:r>
-        <w:t>Authentication class</w:t>
-      </w:r>
-      <w:bookmarkEnd w:id="7"/>
+      <w:bookmarkStart w:id="6" w:name="_Toc196713989"/>
+      <w:r>
+        <w:t>User class</w:t>
+      </w:r>
+      <w:bookmarkEnd w:id="6"/>
     </w:p>
     <w:p/>
     <w:p>
@@ -3798,10 +3691,10 @@
           <w:noProof/>
         </w:rPr>
         <w:drawing>
-          <wp:inline distT="0" distB="0" distL="0" distR="0" wp14:anchorId="4F5E1F7E" wp14:editId="51E13E66">
-            <wp:extent cx="3124200" cy="1994971"/>
-            <wp:effectExtent l="0" t="0" r="0" b="5715"/>
-            <wp:docPr id="1966221387" name="Picture 17" descr="A diagram of a login&#10;&#10;AI-generated content may be incorrect."/>
+          <wp:inline distT="0" distB="0" distL="0" distR="0" wp14:anchorId="1C33D264" wp14:editId="725E3B62">
+            <wp:extent cx="5361231" cy="2154803"/>
+            <wp:effectExtent l="0" t="0" r="0" b="0"/>
+            <wp:docPr id="457693649" name="Picture 16" descr="A diagram of a user profile&#10;&#10;AI-generated content may be incorrect."/>
             <wp:cNvGraphicFramePr>
               <a:graphicFrameLocks xmlns:a="http://schemas.openxmlformats.org/drawingml/2006/main" noChangeAspect="1"/>
             </wp:cNvGraphicFramePr>
@@ -3809,7 +3702,7 @@
               <a:graphicData uri="http://schemas.openxmlformats.org/drawingml/2006/picture">
                 <pic:pic xmlns:pic="http://schemas.openxmlformats.org/drawingml/2006/picture">
                   <pic:nvPicPr>
-                    <pic:cNvPr id="1966221387" name="Picture 17" descr="A diagram of a login&#10;&#10;AI-generated content may be incorrect."/>
+                    <pic:cNvPr id="457693649" name="Picture 16" descr="A diagram of a user profile&#10;&#10;AI-generated content may be incorrect."/>
                     <pic:cNvPicPr/>
                   </pic:nvPicPr>
                   <pic:blipFill>
@@ -3827,7 +3720,7 @@
                   <pic:spPr>
                     <a:xfrm>
                       <a:off x="0" y="0"/>
-                      <a:ext cx="3135848" cy="2002409"/>
+                      <a:ext cx="5398514" cy="2169788"/>
                     </a:xfrm>
                     <a:prstGeom prst="rect">
                       <a:avLst/>
@@ -3846,28 +3739,31 @@
         <w:br w:type="page"/>
       </w:r>
     </w:p>
+    <w:p/>
     <w:p>
       <w:pPr>
         <w:pStyle w:val="Heading2"/>
       </w:pPr>
-      <w:bookmarkStart w:id="8" w:name="_Toc196628842"/>
-      <w:r>
-        <w:lastRenderedPageBreak/>
-        <w:t>DatabaseManager class</w:t>
-      </w:r>
-      <w:bookmarkEnd w:id="8"/>
+      <w:bookmarkStart w:id="7" w:name="_Toc196713990"/>
+      <w:r>
+        <w:t>Authentication class</w:t>
+      </w:r>
+      <w:bookmarkEnd w:id="7"/>
     </w:p>
     <w:p/>
     <w:p>
+      <w:pPr>
+        <w:jc w:val="center"/>
+      </w:pPr>
       <w:r>
         <w:rPr>
           <w:noProof/>
         </w:rPr>
         <w:drawing>
-          <wp:inline distT="0" distB="0" distL="0" distR="0" wp14:anchorId="2AF7D9A6" wp14:editId="62CF3072">
-            <wp:extent cx="2638425" cy="1939634"/>
-            <wp:effectExtent l="0" t="0" r="0" b="3810"/>
-            <wp:docPr id="590536797" name="Picture 18" descr="A diagram of a database&#10;&#10;AI-generated content may be incorrect."/>
+          <wp:inline distT="0" distB="0" distL="0" distR="0" wp14:anchorId="4F5E1F7E" wp14:editId="08FC05F3">
+            <wp:extent cx="3647087" cy="2328863"/>
+            <wp:effectExtent l="0" t="0" r="0" b="0"/>
+            <wp:docPr id="1966221387" name="Picture 17" descr="A diagram of a login&#10;&#10;AI-generated content may be incorrect."/>
             <wp:cNvGraphicFramePr>
               <a:graphicFrameLocks xmlns:a="http://schemas.openxmlformats.org/drawingml/2006/main" noChangeAspect="1"/>
             </wp:cNvGraphicFramePr>
@@ -3875,7 +3771,7 @@
               <a:graphicData uri="http://schemas.openxmlformats.org/drawingml/2006/picture">
                 <pic:pic xmlns:pic="http://schemas.openxmlformats.org/drawingml/2006/picture">
                   <pic:nvPicPr>
-                    <pic:cNvPr id="590536797" name="Picture 18" descr="A diagram of a database&#10;&#10;AI-generated content may be incorrect."/>
+                    <pic:cNvPr id="1966221387" name="Picture 17" descr="A diagram of a login&#10;&#10;AI-generated content may be incorrect."/>
                     <pic:cNvPicPr/>
                   </pic:nvPicPr>
                   <pic:blipFill>
@@ -3893,7 +3789,7 @@
                   <pic:spPr>
                     <a:xfrm>
                       <a:off x="0" y="0"/>
-                      <a:ext cx="2648900" cy="1947334"/>
+                      <a:ext cx="3672775" cy="2345266"/>
                     </a:xfrm>
                     <a:prstGeom prst="rect">
                       <a:avLst/>
@@ -3911,82 +3807,26 @@
       <w:pPr>
         <w:pStyle w:val="Heading2"/>
       </w:pPr>
-      <w:bookmarkStart w:id="9" w:name="_Toc196628843"/>
-      <w:proofErr w:type="spellStart"/>
-      <w:r>
-        <w:t>SearchEngine</w:t>
-      </w:r>
-      <w:proofErr w:type="spellEnd"/>
-      <w:r>
-        <w:t xml:space="preserve"> class</w:t>
-      </w:r>
-      <w:bookmarkEnd w:id="9"/>
-    </w:p>
-    <w:p>
-      <w:r>
-        <w:t xml:space="preserve">The </w:t>
-      </w:r>
-      <w:proofErr w:type="spellStart"/>
-      <w:r>
-        <w:t>SearchEngine</w:t>
-      </w:r>
-      <w:proofErr w:type="spellEnd"/>
-      <w:r>
-        <w:t xml:space="preserve"> class provides services and does not have a state machine diagram.</w:t>
-      </w:r>
+      <w:bookmarkStart w:id="8" w:name="_Toc196713991"/>
+      <w:r>
+        <w:t>DatabaseManager class</w:t>
+      </w:r>
+      <w:bookmarkEnd w:id="8"/>
     </w:p>
     <w:p/>
     <w:p>
-      <w:r>
-        <w:br w:type="page"/>
-      </w:r>
-    </w:p>
-    <w:p>
-      <w:pPr>
-        <w:pStyle w:val="Heading1"/>
-        <w:rPr>
-          <w:b/>
-          <w:bCs/>
-        </w:rPr>
-      </w:pPr>
-      <w:bookmarkStart w:id="10" w:name="_Toc196628844"/>
-      <w:r>
-        <w:rPr>
-          <w:b/>
-          <w:bCs/>
-        </w:rPr>
-        <w:lastRenderedPageBreak/>
-        <w:t>Sequence Diagrams</w:t>
-      </w:r>
-      <w:bookmarkEnd w:id="10"/>
-    </w:p>
-    <w:p>
-      <w:pPr>
-        <w:pStyle w:val="Heading2"/>
-      </w:pPr>
-      <w:bookmarkStart w:id="11" w:name="_Toc196628845"/>
-      <w:r>
-        <w:t>Use Case</w:t>
-      </w:r>
-      <w:r>
-        <w:t xml:space="preserve"> 1</w:t>
-      </w:r>
-      <w:r>
-        <w:t>: Login to TimelineXpress</w:t>
-      </w:r>
-      <w:bookmarkEnd w:id="11"/>
-    </w:p>
-    <w:p/>
-    <w:p>
+      <w:pPr>
+        <w:jc w:val="center"/>
+      </w:pPr>
       <w:r>
         <w:rPr>
           <w:noProof/>
         </w:rPr>
         <w:drawing>
-          <wp:inline distT="0" distB="0" distL="0" distR="0" wp14:anchorId="7BEE9D35" wp14:editId="18A90588">
-            <wp:extent cx="5334000" cy="4286576"/>
+          <wp:inline distT="0" distB="0" distL="0" distR="0" wp14:anchorId="2AF7D9A6" wp14:editId="1C6A1EE2">
+            <wp:extent cx="3303925" cy="2428875"/>
             <wp:effectExtent l="0" t="0" r="0" b="0"/>
-            <wp:docPr id="1253115782" name="Picture 7" descr="A screenshot of a document&#10;&#10;AI-generated content may be incorrect."/>
+            <wp:docPr id="590536797" name="Picture 18" descr="A diagram of a database&#10;&#10;AI-generated content may be incorrect."/>
             <wp:cNvGraphicFramePr>
               <a:graphicFrameLocks xmlns:a="http://schemas.openxmlformats.org/drawingml/2006/main" noChangeAspect="1"/>
             </wp:cNvGraphicFramePr>
@@ -3994,7 +3834,7 @@
               <a:graphicData uri="http://schemas.openxmlformats.org/drawingml/2006/picture">
                 <pic:pic xmlns:pic="http://schemas.openxmlformats.org/drawingml/2006/picture">
                   <pic:nvPicPr>
-                    <pic:cNvPr id="1253115782" name="Picture 7" descr="A screenshot of a document&#10;&#10;AI-generated content may be incorrect."/>
+                    <pic:cNvPr id="590536797" name="Picture 18" descr="A diagram of a database&#10;&#10;AI-generated content may be incorrect."/>
                     <pic:cNvPicPr/>
                   </pic:nvPicPr>
                   <pic:blipFill>
@@ -4012,7 +3852,7 @@
                   <pic:spPr>
                     <a:xfrm>
                       <a:off x="0" y="0"/>
-                      <a:ext cx="5364854" cy="4311371"/>
+                      <a:ext cx="3327881" cy="2446486"/>
                     </a:xfrm>
                     <a:prstGeom prst="rect">
                       <a:avLst/>
@@ -4026,18 +3866,93 @@
       </w:r>
     </w:p>
     <w:p/>
+    <w:p/>
     <w:p>
       <w:pPr>
         <w:pStyle w:val="Heading2"/>
       </w:pPr>
-      <w:bookmarkStart w:id="12" w:name="_Toc196628846"/>
-      <w:r>
-        <w:t>U</w:t>
-      </w:r>
-      <w:r>
-        <w:t>se Case 2: Create Timeline</w:t>
-      </w:r>
-      <w:bookmarkEnd w:id="12"/>
+      <w:bookmarkStart w:id="9" w:name="_Toc196713992"/>
+      <w:r>
+        <w:t>SearchEngine class</w:t>
+      </w:r>
+      <w:bookmarkEnd w:id="9"/>
+    </w:p>
+    <w:p>
+      <w:r>
+        <w:t xml:space="preserve">The </w:t>
+      </w:r>
+      <w:proofErr w:type="spellStart"/>
+      <w:r>
+        <w:t>SearchEngine</w:t>
+      </w:r>
+      <w:proofErr w:type="spellEnd"/>
+      <w:r>
+        <w:t xml:space="preserve"> class provides </w:t>
+      </w:r>
+      <w:r>
+        <w:t xml:space="preserve">only </w:t>
+      </w:r>
+      <w:proofErr w:type="gramStart"/>
+      <w:r>
+        <w:t>services</w:t>
+      </w:r>
+      <w:r>
+        <w:t>,</w:t>
+      </w:r>
+      <w:r>
+        <w:t xml:space="preserve"> and</w:t>
+      </w:r>
+      <w:proofErr w:type="gramEnd"/>
+      <w:r>
+        <w:t xml:space="preserve"> </w:t>
+      </w:r>
+      <w:r>
+        <w:t xml:space="preserve">thus </w:t>
+      </w:r>
+      <w:r>
+        <w:t>does not have a state machine diagram.</w:t>
+      </w:r>
+    </w:p>
+    <w:p/>
+    <w:p>
+      <w:r>
+        <w:br w:type="page"/>
+      </w:r>
+    </w:p>
+    <w:p>
+      <w:pPr>
+        <w:pStyle w:val="Heading1"/>
+        <w:rPr>
+          <w:b/>
+          <w:bCs/>
+        </w:rPr>
+      </w:pPr>
+      <w:bookmarkStart w:id="10" w:name="_Toc196713993"/>
+      <w:r>
+        <w:rPr>
+          <w:b/>
+          <w:bCs/>
+        </w:rPr>
+        <w:lastRenderedPageBreak/>
+        <w:t>Sequence Diagrams</w:t>
+      </w:r>
+      <w:bookmarkEnd w:id="10"/>
+    </w:p>
+    <w:p>
+      <w:pPr>
+        <w:pStyle w:val="Heading2"/>
+      </w:pPr>
+      <w:bookmarkStart w:id="11" w:name="_Toc196713994"/>
+      <w:r>
+        <w:t>Use Case</w:t>
+      </w:r>
+      <w:r>
+        <w:t xml:space="preserve"> 1</w:t>
+      </w:r>
+      <w:r>
+        <w:t>: Login to TimelineXpress</w:t>
+      </w:r>
+      <w:bookmarkEnd w:id="11"/>
     </w:p>
     <w:p/>
     <w:p>
@@ -4046,10 +3961,10 @@
           <w:noProof/>
         </w:rPr>
         <w:drawing>
-          <wp:inline distT="0" distB="0" distL="0" distR="0" wp14:anchorId="70C95347" wp14:editId="42F549AB">
-            <wp:extent cx="4886325" cy="1861606"/>
-            <wp:effectExtent l="0" t="0" r="0" b="5715"/>
-            <wp:docPr id="196792684" name="Picture 8" descr="A diagram of a pipe&#10;&#10;AI-generated content may be incorrect."/>
+          <wp:inline distT="0" distB="0" distL="0" distR="0" wp14:anchorId="7BEE9D35" wp14:editId="5CACCAB7">
+            <wp:extent cx="5902512" cy="4743450"/>
+            <wp:effectExtent l="0" t="0" r="3175" b="0"/>
+            <wp:docPr id="1253115782" name="Picture 7" descr="A screenshot of a document&#10;&#10;AI-generated content may be incorrect."/>
             <wp:cNvGraphicFramePr>
               <a:graphicFrameLocks xmlns:a="http://schemas.openxmlformats.org/drawingml/2006/main" noChangeAspect="1"/>
             </wp:cNvGraphicFramePr>
@@ -4057,11 +3972,11 @@
               <a:graphicData uri="http://schemas.openxmlformats.org/drawingml/2006/picture">
                 <pic:pic xmlns:pic="http://schemas.openxmlformats.org/drawingml/2006/picture">
                   <pic:nvPicPr>
-                    <pic:cNvPr id="196792684" name="Picture 8" descr="A diagram of a pipe&#10;&#10;AI-generated content may be incorrect."/>
+                    <pic:cNvPr id="1253115782" name="Picture 7" descr="A screenshot of a document&#10;&#10;AI-generated content may be incorrect."/>
                     <pic:cNvPicPr/>
                   </pic:nvPicPr>
                   <pic:blipFill>
-                    <a:blip r:embed="rId14" cstate="print">
+                    <a:blip r:embed="rId14">
                       <a:extLst>
                         <a:ext uri="{28A0092B-C50C-407E-A947-70E740481C1C}">
                           <a14:useLocalDpi xmlns:a14="http://schemas.microsoft.com/office/drawing/2010/main" val="0"/>
@@ -4075,7 +3990,7 @@
                   <pic:spPr>
                     <a:xfrm>
                       <a:off x="0" y="0"/>
-                      <a:ext cx="4899097" cy="1866472"/>
+                      <a:ext cx="5951908" cy="4783146"/>
                     </a:xfrm>
                     <a:prstGeom prst="rect">
                       <a:avLst/>
@@ -4088,19 +4003,25 @@
         </w:drawing>
       </w:r>
     </w:p>
+    <w:p/>
     <w:p>
+      <w:r>
+        <w:br w:type="page"/>
+      </w:r>
+    </w:p>
+    <w:p/>
+    <w:p>
       <w:pPr>
         <w:pStyle w:val="Heading2"/>
       </w:pPr>
-      <w:bookmarkStart w:id="13" w:name="_Toc196628847"/>
-      <w:r>
-        <w:lastRenderedPageBreak/>
+      <w:bookmarkStart w:id="12" w:name="_Toc196713995"/>
+      <w:r>
         <w:t>U</w:t>
       </w:r>
       <w:r>
-        <w:t>se Case 3: Edit Timeline</w:t>
-      </w:r>
-      <w:bookmarkEnd w:id="13"/>
+        <w:t>se Case 2: Create Timeline</w:t>
+      </w:r>
+      <w:bookmarkEnd w:id="12"/>
     </w:p>
     <w:p/>
     <w:p>
@@ -4109,10 +4030,10 @@
           <w:noProof/>
         </w:rPr>
         <w:drawing>
-          <wp:inline distT="0" distB="0" distL="0" distR="0" wp14:anchorId="1383EDB5" wp14:editId="2B10EA32">
-            <wp:extent cx="5553075" cy="2115627"/>
-            <wp:effectExtent l="0" t="0" r="0" b="0"/>
-            <wp:docPr id="679216240" name="Picture 9" descr="A diagram of a diagram&#10;&#10;AI-generated content may be incorrect."/>
+          <wp:inline distT="0" distB="0" distL="0" distR="0" wp14:anchorId="70C95347" wp14:editId="14606946">
+            <wp:extent cx="5825262" cy="2219325"/>
+            <wp:effectExtent l="0" t="0" r="4445" b="0"/>
+            <wp:docPr id="196792684" name="Picture 8" descr="A diagram of a pipe&#10;&#10;AI-generated content may be incorrect."/>
             <wp:cNvGraphicFramePr>
               <a:graphicFrameLocks xmlns:a="http://schemas.openxmlformats.org/drawingml/2006/main" noChangeAspect="1"/>
             </wp:cNvGraphicFramePr>
@@ -4120,7 +4041,7 @@
               <a:graphicData uri="http://schemas.openxmlformats.org/drawingml/2006/picture">
                 <pic:pic xmlns:pic="http://schemas.openxmlformats.org/drawingml/2006/picture">
                   <pic:nvPicPr>
-                    <pic:cNvPr id="679216240" name="Picture 9" descr="A diagram of a diagram&#10;&#10;AI-generated content may be incorrect."/>
+                    <pic:cNvPr id="196792684" name="Picture 8" descr="A diagram of a pipe&#10;&#10;AI-generated content may be incorrect."/>
                     <pic:cNvPicPr/>
                   </pic:nvPicPr>
                   <pic:blipFill>
@@ -4138,7 +4059,7 @@
                   <pic:spPr>
                     <a:xfrm>
                       <a:off x="0" y="0"/>
-                      <a:ext cx="5568139" cy="2121366"/>
+                      <a:ext cx="5851843" cy="2229452"/>
                     </a:xfrm>
                     <a:prstGeom prst="rect">
                       <a:avLst/>
@@ -4152,18 +4073,19 @@
       </w:r>
     </w:p>
     <w:p/>
+    <w:p/>
     <w:p>
       <w:pPr>
         <w:pStyle w:val="Heading2"/>
       </w:pPr>
-      <w:bookmarkStart w:id="14" w:name="_Toc196628848"/>
+      <w:bookmarkStart w:id="13" w:name="_Toc196713996"/>
       <w:r>
         <w:t>U</w:t>
       </w:r>
       <w:r>
-        <w:t>se Case 4: View Saved Timelines</w:t>
-      </w:r>
-      <w:bookmarkEnd w:id="14"/>
+        <w:t>se Case 3: Edit Timeline</w:t>
+      </w:r>
+      <w:bookmarkEnd w:id="13"/>
     </w:p>
     <w:p/>
     <w:p>
@@ -4172,10 +4094,10 @@
           <w:noProof/>
         </w:rPr>
         <w:drawing>
-          <wp:inline distT="0" distB="0" distL="0" distR="0" wp14:anchorId="43395473" wp14:editId="3E21A056">
-            <wp:extent cx="5295900" cy="2850507"/>
-            <wp:effectExtent l="0" t="0" r="0" b="7620"/>
-            <wp:docPr id="1227864558" name="Picture 10" descr="A diagram of a company&#10;&#10;AI-generated content may be incorrect."/>
+          <wp:inline distT="0" distB="0" distL="0" distR="0" wp14:anchorId="1383EDB5" wp14:editId="524E4F99">
+            <wp:extent cx="5987767" cy="2281237"/>
+            <wp:effectExtent l="0" t="0" r="0" b="5080"/>
+            <wp:docPr id="679216240" name="Picture 9" descr="A diagram of a diagram&#10;&#10;AI-generated content may be incorrect."/>
             <wp:cNvGraphicFramePr>
               <a:graphicFrameLocks xmlns:a="http://schemas.openxmlformats.org/drawingml/2006/main" noChangeAspect="1"/>
             </wp:cNvGraphicFramePr>
@@ -4183,7 +4105,7 @@
               <a:graphicData uri="http://schemas.openxmlformats.org/drawingml/2006/picture">
                 <pic:pic xmlns:pic="http://schemas.openxmlformats.org/drawingml/2006/picture">
                   <pic:nvPicPr>
-                    <pic:cNvPr id="1227864558" name="Picture 10" descr="A diagram of a company&#10;&#10;AI-generated content may be incorrect."/>
+                    <pic:cNvPr id="679216240" name="Picture 9" descr="A diagram of a diagram&#10;&#10;AI-generated content may be incorrect."/>
                     <pic:cNvPicPr/>
                   </pic:nvPicPr>
                   <pic:blipFill>
@@ -4201,7 +4123,7 @@
                   <pic:spPr>
                     <a:xfrm>
                       <a:off x="0" y="0"/>
-                      <a:ext cx="5310079" cy="2858139"/>
+                      <a:ext cx="6012142" cy="2290523"/>
                     </a:xfrm>
                     <a:prstGeom prst="rect">
                       <a:avLst/>
@@ -4220,16 +4142,19 @@
         <w:br w:type="page"/>
       </w:r>
     </w:p>
+    <w:p/>
     <w:p>
       <w:pPr>
         <w:pStyle w:val="Heading2"/>
       </w:pPr>
-      <w:bookmarkStart w:id="15" w:name="_Toc196628849"/>
-      <w:r>
-        <w:lastRenderedPageBreak/>
-        <w:t>Use Case 5: Display a Timeline</w:t>
-      </w:r>
-      <w:bookmarkEnd w:id="15"/>
+      <w:bookmarkStart w:id="14" w:name="_Toc196713997"/>
+      <w:r>
+        <w:t>U</w:t>
+      </w:r>
+      <w:r>
+        <w:t>se Case 4: View Saved Timelines</w:t>
+      </w:r>
+      <w:bookmarkEnd w:id="14"/>
     </w:p>
     <w:p/>
     <w:p>
@@ -4238,10 +4163,10 @@
           <w:noProof/>
         </w:rPr>
         <w:drawing>
-          <wp:inline distT="0" distB="0" distL="0" distR="0" wp14:anchorId="5B8118F8" wp14:editId="2763E3A9">
-            <wp:extent cx="5582127" cy="4319588"/>
-            <wp:effectExtent l="0" t="0" r="0" b="5080"/>
-            <wp:docPr id="1228647580" name="Picture 11" descr="A diagram of a diagram&#10;&#10;AI-generated content may be incorrect."/>
+          <wp:inline distT="0" distB="0" distL="0" distR="0" wp14:anchorId="43395473" wp14:editId="381EF68A">
+            <wp:extent cx="5866327" cy="3157538"/>
+            <wp:effectExtent l="0" t="0" r="1270" b="5080"/>
+            <wp:docPr id="1227864558" name="Picture 10" descr="A diagram of a company&#10;&#10;AI-generated content may be incorrect."/>
             <wp:cNvGraphicFramePr>
               <a:graphicFrameLocks xmlns:a="http://schemas.openxmlformats.org/drawingml/2006/main" noChangeAspect="1"/>
             </wp:cNvGraphicFramePr>
@@ -4249,7 +4174,7 @@
               <a:graphicData uri="http://schemas.openxmlformats.org/drawingml/2006/picture">
                 <pic:pic xmlns:pic="http://schemas.openxmlformats.org/drawingml/2006/picture">
                   <pic:nvPicPr>
-                    <pic:cNvPr id="1228647580" name="Picture 11" descr="A diagram of a diagram&#10;&#10;AI-generated content may be incorrect."/>
+                    <pic:cNvPr id="1227864558" name="Picture 10" descr="A diagram of a company&#10;&#10;AI-generated content may be incorrect."/>
                     <pic:cNvPicPr/>
                   </pic:nvPicPr>
                   <pic:blipFill>
@@ -4267,7 +4192,7 @@
                   <pic:spPr>
                     <a:xfrm>
                       <a:off x="0" y="0"/>
-                      <a:ext cx="5585656" cy="4322319"/>
+                      <a:ext cx="5892795" cy="3171784"/>
                     </a:xfrm>
                     <a:prstGeom prst="rect">
                       <a:avLst/>
@@ -4290,12 +4215,12 @@
       <w:pPr>
         <w:pStyle w:val="Heading2"/>
       </w:pPr>
-      <w:bookmarkStart w:id="16" w:name="_Toc196628850"/>
+      <w:bookmarkStart w:id="15" w:name="_Toc196713998"/>
       <w:r>
         <w:lastRenderedPageBreak/>
-        <w:t>Use Case 6: Create Event</w:t>
-      </w:r>
-      <w:bookmarkEnd w:id="16"/>
+        <w:t>Use Case 5: Display a Timeline</w:t>
+      </w:r>
+      <w:bookmarkEnd w:id="15"/>
     </w:p>
     <w:p/>
     <w:p>
@@ -4304,10 +4229,10 @@
           <w:noProof/>
         </w:rPr>
         <w:drawing>
-          <wp:inline distT="0" distB="0" distL="0" distR="0" wp14:anchorId="53A62D62" wp14:editId="7EAF552F">
-            <wp:extent cx="5462588" cy="3233782"/>
-            <wp:effectExtent l="0" t="0" r="5080" b="5080"/>
-            <wp:docPr id="1618829470" name="Picture 12" descr="A diagram of a project&#10;&#10;AI-generated content may be incorrect."/>
+          <wp:inline distT="0" distB="0" distL="0" distR="0" wp14:anchorId="5B8118F8" wp14:editId="0395AB3B">
+            <wp:extent cx="6123722" cy="4738688"/>
+            <wp:effectExtent l="0" t="0" r="0" b="5080"/>
+            <wp:docPr id="1228647580" name="Picture 11" descr="A diagram of a diagram&#10;&#10;AI-generated content may be incorrect."/>
             <wp:cNvGraphicFramePr>
               <a:graphicFrameLocks xmlns:a="http://schemas.openxmlformats.org/drawingml/2006/main" noChangeAspect="1"/>
             </wp:cNvGraphicFramePr>
@@ -4315,7 +4240,7 @@
               <a:graphicData uri="http://schemas.openxmlformats.org/drawingml/2006/picture">
                 <pic:pic xmlns:pic="http://schemas.openxmlformats.org/drawingml/2006/picture">
                   <pic:nvPicPr>
-                    <pic:cNvPr id="1618829470" name="Picture 12" descr="A diagram of a project&#10;&#10;AI-generated content may be incorrect."/>
+                    <pic:cNvPr id="1228647580" name="Picture 11" descr="A diagram of a diagram&#10;&#10;AI-generated content may be incorrect."/>
                     <pic:cNvPicPr/>
                   </pic:nvPicPr>
                   <pic:blipFill>
@@ -4333,7 +4258,7 @@
                   <pic:spPr>
                     <a:xfrm>
                       <a:off x="0" y="0"/>
-                      <a:ext cx="5473885" cy="3240470"/>
+                      <a:ext cx="6135883" cy="4748098"/>
                     </a:xfrm>
                     <a:prstGeom prst="rect">
                       <a:avLst/>
@@ -4356,12 +4281,12 @@
       <w:pPr>
         <w:pStyle w:val="Heading2"/>
       </w:pPr>
-      <w:bookmarkStart w:id="17" w:name="_Toc196628851"/>
+      <w:bookmarkStart w:id="16" w:name="_Toc196713999"/>
       <w:r>
         <w:lastRenderedPageBreak/>
-        <w:t>Use Case 7: Edit Event</w:t>
-      </w:r>
-      <w:bookmarkEnd w:id="17"/>
+        <w:t>Use Case 6: Create Event</w:t>
+      </w:r>
+      <w:bookmarkEnd w:id="16"/>
     </w:p>
     <w:p/>
     <w:p>
@@ -4370,10 +4295,10 @@
           <w:noProof/>
         </w:rPr>
         <w:drawing>
-          <wp:inline distT="0" distB="0" distL="0" distR="0" wp14:anchorId="4B0C3EA2" wp14:editId="10393B94">
-            <wp:extent cx="5443538" cy="3222505"/>
-            <wp:effectExtent l="0" t="0" r="5080" b="0"/>
-            <wp:docPr id="1842936593" name="Picture 13" descr="A diagram of a project&#10;&#10;AI-generated content may be incorrect."/>
+          <wp:inline distT="0" distB="0" distL="0" distR="0" wp14:anchorId="53A62D62" wp14:editId="4D6AB313">
+            <wp:extent cx="6081972" cy="3600450"/>
+            <wp:effectExtent l="0" t="0" r="0" b="0"/>
+            <wp:docPr id="1618829470" name="Picture 12" descr="A diagram of a project&#10;&#10;AI-generated content may be incorrect."/>
             <wp:cNvGraphicFramePr>
               <a:graphicFrameLocks xmlns:a="http://schemas.openxmlformats.org/drawingml/2006/main" noChangeAspect="1"/>
             </wp:cNvGraphicFramePr>
@@ -4381,7 +4306,7 @@
               <a:graphicData uri="http://schemas.openxmlformats.org/drawingml/2006/picture">
                 <pic:pic xmlns:pic="http://schemas.openxmlformats.org/drawingml/2006/picture">
                   <pic:nvPicPr>
-                    <pic:cNvPr id="1842936593" name="Picture 13" descr="A diagram of a project&#10;&#10;AI-generated content may be incorrect."/>
+                    <pic:cNvPr id="1618829470" name="Picture 12" descr="A diagram of a project&#10;&#10;AI-generated content may be incorrect."/>
                     <pic:cNvPicPr/>
                   </pic:nvPicPr>
                   <pic:blipFill>
@@ -4399,7 +4324,7 @@
                   <pic:spPr>
                     <a:xfrm>
                       <a:off x="0" y="0"/>
-                      <a:ext cx="5450772" cy="3226788"/>
+                      <a:ext cx="6103814" cy="3613380"/>
                     </a:xfrm>
                     <a:prstGeom prst="rect">
                       <a:avLst/>
@@ -4413,9 +4338,75 @@
       </w:r>
     </w:p>
     <w:p/>
+    <w:p>
+      <w:r>
+        <w:br w:type="page"/>
+      </w:r>
+    </w:p>
+    <w:p>
+      <w:pPr>
+        <w:pStyle w:val="Heading2"/>
+      </w:pPr>
+      <w:bookmarkStart w:id="17" w:name="_Toc196714000"/>
+      <w:r>
+        <w:lastRenderedPageBreak/>
+        <w:t>Use Case 7: Edit Event</w:t>
+      </w:r>
+      <w:bookmarkEnd w:id="17"/>
+    </w:p>
+    <w:p/>
+    <w:p>
+      <w:r>
+        <w:rPr>
+          <w:noProof/>
+        </w:rPr>
+        <w:drawing>
+          <wp:inline distT="0" distB="0" distL="0" distR="0" wp14:anchorId="4B0C3EA2" wp14:editId="17B86D14">
+            <wp:extent cx="6154376" cy="3643313"/>
+            <wp:effectExtent l="0" t="0" r="0" b="0"/>
+            <wp:docPr id="1842936593" name="Picture 13" descr="A diagram of a project&#10;&#10;AI-generated content may be incorrect."/>
+            <wp:cNvGraphicFramePr>
+              <a:graphicFrameLocks xmlns:a="http://schemas.openxmlformats.org/drawingml/2006/main" noChangeAspect="1"/>
+            </wp:cNvGraphicFramePr>
+            <a:graphic xmlns:a="http://schemas.openxmlformats.org/drawingml/2006/main">
+              <a:graphicData uri="http://schemas.openxmlformats.org/drawingml/2006/picture">
+                <pic:pic xmlns:pic="http://schemas.openxmlformats.org/drawingml/2006/picture">
+                  <pic:nvPicPr>
+                    <pic:cNvPr id="1842936593" name="Picture 13" descr="A diagram of a project&#10;&#10;AI-generated content may be incorrect."/>
+                    <pic:cNvPicPr/>
+                  </pic:nvPicPr>
+                  <pic:blipFill>
+                    <a:blip r:embed="rId20" cstate="print">
+                      <a:extLst>
+                        <a:ext uri="{28A0092B-C50C-407E-A947-70E740481C1C}">
+                          <a14:useLocalDpi xmlns:a14="http://schemas.microsoft.com/office/drawing/2010/main" val="0"/>
+                        </a:ext>
+                      </a:extLst>
+                    </a:blip>
+                    <a:stretch>
+                      <a:fillRect/>
+                    </a:stretch>
+                  </pic:blipFill>
+                  <pic:spPr>
+                    <a:xfrm>
+                      <a:off x="0" y="0"/>
+                      <a:ext cx="6171190" cy="3653266"/>
+                    </a:xfrm>
+                    <a:prstGeom prst="rect">
+                      <a:avLst/>
+                    </a:prstGeom>
+                  </pic:spPr>
+                </pic:pic>
+              </a:graphicData>
+            </a:graphic>
+          </wp:inline>
+        </w:drawing>
+      </w:r>
+    </w:p>
+    <w:p/>
     <w:sectPr>
-      <w:headerReference w:type="even" r:id="rId20"/>
-      <w:footerReference w:type="even" r:id="rId21"/>
+      <w:headerReference w:type="even" r:id="rId21"/>
+      <w:footerReference w:type="even" r:id="rId22"/>
       <w:type w:val="continuous"/>
       <w:pgSz w:w="12240" w:h="15840" w:code="1"/>
       <w:pgMar w:top="1440" w:right="1440" w:bottom="1440" w:left="1440" w:header="720" w:footer="960" w:gutter="0"/>
@@ -7236,7 +7227,7 @@
 
 <file path=customXml/item1.xml><?xml version="1.0" encoding="utf-8"?>
 <CoverPageProperties xmlns="http://schemas.microsoft.com/office/2006/coverPageProps">
-  <PublishDate>2025-04-27T00:00:00</PublishDate>
+  <PublishDate>2025-04-28T00:00:00</PublishDate>
   <Abstract/>
   <CompanyAddress/>
   <CompanyPhone/>

</xml_diff>

<commit_message>
Edited the System Design Document, now version 0.5
Word doc file and PDF file.  Edited 4 of the 7 sequence diagrams.   Also did some re-sizing of the diagrams and reoriented the last two pages to landscape in order to make them larger (easier to read).    This is Draft Version 0.5 for Review.
</commit_message>
<xml_diff>
--- a/TimelineXpressSystemDesignDocument.docx
+++ b/TimelineXpressSystemDesignDocument.docx
@@ -1136,7 +1136,7 @@
                                         <w:sz w:val="36"/>
                                         <w:szCs w:val="36"/>
                                       </w:rPr>
-                                      <w:t>4</w:t>
+                                      <w:t>5</w:t>
                                     </w:r>
                                     <w:r>
                                       <w:rPr>
@@ -1300,7 +1300,7 @@
                                   <w:sz w:val="36"/>
                                   <w:szCs w:val="36"/>
                                 </w:rPr>
-                                <w:t>4</w:t>
+                                <w:t>5</w:t>
                               </w:r>
                               <w:r>
                                 <w:rPr>
@@ -1406,7 +1406,7 @@
                                   <w:tag w:val=""/>
                                   <w:id w:val="400952559"/>
                                   <w:dataBinding w:prefixMappings="xmlns:ns0='http://schemas.microsoft.com/office/2006/coverPageProps' " w:xpath="/ns0:CoverPageProperties[1]/ns0:PublishDate[1]" w:storeItemID="{55AF091B-3C7A-41E3-B477-F2FDAA23CFDA}"/>
-                                  <w:date w:fullDate="2025-04-28T00:00:00Z">
+                                  <w:date w:fullDate="2025-04-29T00:00:00Z">
                                     <w:dateFormat w:val="MMMM d, yyyy"/>
                                     <w:lid w:val="en-US"/>
                                     <w:storeMappedDataAs w:val="dateTime"/>
@@ -1432,7 +1432,7 @@
                                         <w:sz w:val="40"/>
                                         <w:szCs w:val="40"/>
                                       </w:rPr>
-                                      <w:t>April 28, 2025</w:t>
+                                      <w:t>April 29, 2025</w:t>
                                     </w:r>
                                   </w:p>
                                 </w:sdtContent>
@@ -1474,7 +1474,7 @@
                             <w:tag w:val=""/>
                             <w:id w:val="400952559"/>
                             <w:dataBinding w:prefixMappings="xmlns:ns0='http://schemas.microsoft.com/office/2006/coverPageProps' " w:xpath="/ns0:CoverPageProperties[1]/ns0:PublishDate[1]" w:storeItemID="{55AF091B-3C7A-41E3-B477-F2FDAA23CFDA}"/>
-                            <w:date w:fullDate="2025-04-28T00:00:00Z">
+                            <w:date w:fullDate="2025-04-29T00:00:00Z">
                               <w:dateFormat w:val="MMMM d, yyyy"/>
                               <w:lid w:val="en-US"/>
                               <w:storeMappedDataAs w:val="dateTime"/>
@@ -1500,7 +1500,7 @@
                                   <w:sz w:val="40"/>
                                   <w:szCs w:val="40"/>
                                 </w:rPr>
-                                <w:t>April 28, 2025</w:t>
+                                <w:t>April 29, 2025</w:t>
                               </w:r>
                             </w:p>
                           </w:sdtContent>
@@ -1727,7 +1727,7 @@
           <w:r>
             <w:fldChar w:fldCharType="separate"/>
           </w:r>
-          <w:hyperlink w:anchor="_Toc196713983" w:history="1">
+          <w:hyperlink w:anchor="_Toc196813359" w:history="1">
             <w:r>
               <w:rPr>
                 <w:rStyle w:val="Hyperlink"/>
@@ -1755,7 +1755,7 @@
                 <w:noProof/>
                 <w:webHidden/>
               </w:rPr>
-              <w:instrText xml:space="preserve"> PAGEREF _Toc196713983 \h </w:instrText>
+              <w:instrText xml:space="preserve"> PAGEREF _Toc196813359 \h </w:instrText>
             </w:r>
             <w:r>
               <w:rPr>
@@ -1800,7 +1800,7 @@
               <w14:ligatures w14:val="standardContextual"/>
             </w:rPr>
           </w:pPr>
-          <w:hyperlink w:anchor="_Toc196713984" w:history="1">
+          <w:hyperlink w:anchor="_Toc196813360" w:history="1">
             <w:r>
               <w:rPr>
                 <w:rStyle w:val="Hyperlink"/>
@@ -1828,7 +1828,7 @@
                 <w:noProof/>
                 <w:webHidden/>
               </w:rPr>
-              <w:instrText xml:space="preserve"> PAGEREF _Toc196713984 \h </w:instrText>
+              <w:instrText xml:space="preserve"> PAGEREF _Toc196813360 \h </w:instrText>
             </w:r>
             <w:r>
               <w:rPr>
@@ -1873,7 +1873,7 @@
               <w14:ligatures w14:val="standardContextual"/>
             </w:rPr>
           </w:pPr>
-          <w:hyperlink w:anchor="_Toc196713985" w:history="1">
+          <w:hyperlink w:anchor="_Toc196813361" w:history="1">
             <w:r>
               <w:rPr>
                 <w:rStyle w:val="Hyperlink"/>
@@ -1901,7 +1901,7 @@
                 <w:noProof/>
                 <w:webHidden/>
               </w:rPr>
-              <w:instrText xml:space="preserve"> PAGEREF _Toc196713985 \h </w:instrText>
+              <w:instrText xml:space="preserve"> PAGEREF _Toc196813361 \h </w:instrText>
             </w:r>
             <w:r>
               <w:rPr>
@@ -1944,7 +1944,7 @@
               <w14:ligatures w14:val="standardContextual"/>
             </w:rPr>
           </w:pPr>
-          <w:hyperlink w:anchor="_Toc196713986" w:history="1">
+          <w:hyperlink w:anchor="_Toc196813362" w:history="1">
             <w:r>
               <w:rPr>
                 <w:rStyle w:val="Hyperlink"/>
@@ -1971,7 +1971,7 @@
                 <w:noProof/>
                 <w:webHidden/>
               </w:rPr>
-              <w:instrText xml:space="preserve"> PAGEREF _Toc196713986 \h </w:instrText>
+              <w:instrText xml:space="preserve"> PAGEREF _Toc196813362 \h </w:instrText>
             </w:r>
             <w:r>
               <w:rPr>
@@ -2014,7 +2014,7 @@
               <w14:ligatures w14:val="standardContextual"/>
             </w:rPr>
           </w:pPr>
-          <w:hyperlink w:anchor="_Toc196713987" w:history="1">
+          <w:hyperlink w:anchor="_Toc196813363" w:history="1">
             <w:r>
               <w:rPr>
                 <w:rStyle w:val="Hyperlink"/>
@@ -2041,7 +2041,7 @@
                 <w:noProof/>
                 <w:webHidden/>
               </w:rPr>
-              <w:instrText xml:space="preserve"> PAGEREF _Toc196713987 \h </w:instrText>
+              <w:instrText xml:space="preserve"> PAGEREF _Toc196813363 \h </w:instrText>
             </w:r>
             <w:r>
               <w:rPr>
@@ -2084,7 +2084,7 @@
               <w14:ligatures w14:val="standardContextual"/>
             </w:rPr>
           </w:pPr>
-          <w:hyperlink w:anchor="_Toc196713988" w:history="1">
+          <w:hyperlink w:anchor="_Toc196813364" w:history="1">
             <w:r>
               <w:rPr>
                 <w:rStyle w:val="Hyperlink"/>
@@ -2111,7 +2111,7 @@
                 <w:noProof/>
                 <w:webHidden/>
               </w:rPr>
-              <w:instrText xml:space="preserve"> PAGEREF _Toc196713988 \h </w:instrText>
+              <w:instrText xml:space="preserve"> PAGEREF _Toc196813364 \h </w:instrText>
             </w:r>
             <w:r>
               <w:rPr>
@@ -2154,7 +2154,7 @@
               <w14:ligatures w14:val="standardContextual"/>
             </w:rPr>
           </w:pPr>
-          <w:hyperlink w:anchor="_Toc196713989" w:history="1">
+          <w:hyperlink w:anchor="_Toc196813365" w:history="1">
             <w:r>
               <w:rPr>
                 <w:rStyle w:val="Hyperlink"/>
@@ -2181,7 +2181,7 @@
                 <w:noProof/>
                 <w:webHidden/>
               </w:rPr>
-              <w:instrText xml:space="preserve"> PAGEREF _Toc196713989 \h </w:instrText>
+              <w:instrText xml:space="preserve"> PAGEREF _Toc196813365 \h </w:instrText>
             </w:r>
             <w:r>
               <w:rPr>
@@ -2224,7 +2224,7 @@
               <w14:ligatures w14:val="standardContextual"/>
             </w:rPr>
           </w:pPr>
-          <w:hyperlink w:anchor="_Toc196713990" w:history="1">
+          <w:hyperlink w:anchor="_Toc196813366" w:history="1">
             <w:r>
               <w:rPr>
                 <w:rStyle w:val="Hyperlink"/>
@@ -2251,7 +2251,7 @@
                 <w:noProof/>
                 <w:webHidden/>
               </w:rPr>
-              <w:instrText xml:space="preserve"> PAGEREF _Toc196713990 \h </w:instrText>
+              <w:instrText xml:space="preserve"> PAGEREF _Toc196813366 \h </w:instrText>
             </w:r>
             <w:r>
               <w:rPr>
@@ -2294,7 +2294,7 @@
               <w14:ligatures w14:val="standardContextual"/>
             </w:rPr>
           </w:pPr>
-          <w:hyperlink w:anchor="_Toc196713991" w:history="1">
+          <w:hyperlink w:anchor="_Toc196813367" w:history="1">
             <w:r>
               <w:rPr>
                 <w:rStyle w:val="Hyperlink"/>
@@ -2321,7 +2321,7 @@
                 <w:noProof/>
                 <w:webHidden/>
               </w:rPr>
-              <w:instrText xml:space="preserve"> PAGEREF _Toc196713991 \h </w:instrText>
+              <w:instrText xml:space="preserve"> PAGEREF _Toc196813367 \h </w:instrText>
             </w:r>
             <w:r>
               <w:rPr>
@@ -2364,7 +2364,7 @@
               <w14:ligatures w14:val="standardContextual"/>
             </w:rPr>
           </w:pPr>
-          <w:hyperlink w:anchor="_Toc196713992" w:history="1">
+          <w:hyperlink w:anchor="_Toc196813368" w:history="1">
             <w:r>
               <w:rPr>
                 <w:rStyle w:val="Hyperlink"/>
@@ -2391,7 +2391,7 @@
                 <w:noProof/>
                 <w:webHidden/>
               </w:rPr>
-              <w:instrText xml:space="preserve"> PAGEREF _Toc196713992 \h </w:instrText>
+              <w:instrText xml:space="preserve"> PAGEREF _Toc196813368 \h </w:instrText>
             </w:r>
             <w:r>
               <w:rPr>
@@ -2436,7 +2436,7 @@
               <w14:ligatures w14:val="standardContextual"/>
             </w:rPr>
           </w:pPr>
-          <w:hyperlink w:anchor="_Toc196713993" w:history="1">
+          <w:hyperlink w:anchor="_Toc196813369" w:history="1">
             <w:r>
               <w:rPr>
                 <w:rStyle w:val="Hyperlink"/>
@@ -2464,7 +2464,7 @@
                 <w:noProof/>
                 <w:webHidden/>
               </w:rPr>
-              <w:instrText xml:space="preserve"> PAGEREF _Toc196713993 \h </w:instrText>
+              <w:instrText xml:space="preserve"> PAGEREF _Toc196813369 \h </w:instrText>
             </w:r>
             <w:r>
               <w:rPr>
@@ -2507,7 +2507,7 @@
               <w14:ligatures w14:val="standardContextual"/>
             </w:rPr>
           </w:pPr>
-          <w:hyperlink w:anchor="_Toc196713994" w:history="1">
+          <w:hyperlink w:anchor="_Toc196813370" w:history="1">
             <w:r>
               <w:rPr>
                 <w:rStyle w:val="Hyperlink"/>
@@ -2534,7 +2534,7 @@
                 <w:noProof/>
                 <w:webHidden/>
               </w:rPr>
-              <w:instrText xml:space="preserve"> PAGEREF _Toc196713994 \h </w:instrText>
+              <w:instrText xml:space="preserve"> PAGEREF _Toc196813370 \h </w:instrText>
             </w:r>
             <w:r>
               <w:rPr>
@@ -2577,7 +2577,7 @@
               <w14:ligatures w14:val="standardContextual"/>
             </w:rPr>
           </w:pPr>
-          <w:hyperlink w:anchor="_Toc196713995" w:history="1">
+          <w:hyperlink w:anchor="_Toc196813371" w:history="1">
             <w:r>
               <w:rPr>
                 <w:rStyle w:val="Hyperlink"/>
@@ -2604,7 +2604,7 @@
                 <w:noProof/>
                 <w:webHidden/>
               </w:rPr>
-              <w:instrText xml:space="preserve"> PAGEREF _Toc196713995 \h </w:instrText>
+              <w:instrText xml:space="preserve"> PAGEREF _Toc196813371 \h </w:instrText>
             </w:r>
             <w:r>
               <w:rPr>
@@ -2647,7 +2647,7 @@
               <w14:ligatures w14:val="standardContextual"/>
             </w:rPr>
           </w:pPr>
-          <w:hyperlink w:anchor="_Toc196713996" w:history="1">
+          <w:hyperlink w:anchor="_Toc196813372" w:history="1">
             <w:r>
               <w:rPr>
                 <w:rStyle w:val="Hyperlink"/>
@@ -2674,7 +2674,7 @@
                 <w:noProof/>
                 <w:webHidden/>
               </w:rPr>
-              <w:instrText xml:space="preserve"> PAGEREF _Toc196713996 \h </w:instrText>
+              <w:instrText xml:space="preserve"> PAGEREF _Toc196813372 \h </w:instrText>
             </w:r>
             <w:r>
               <w:rPr>
@@ -2717,13 +2717,13 @@
               <w14:ligatures w14:val="standardContextual"/>
             </w:rPr>
           </w:pPr>
-          <w:hyperlink w:anchor="_Toc196713997" w:history="1">
+          <w:hyperlink w:anchor="_Toc196813373" w:history="1">
             <w:r>
               <w:rPr>
                 <w:rStyle w:val="Hyperlink"/>
                 <w:noProof/>
               </w:rPr>
-              <w:t>Use Case 4: View Saved Timelines</w:t>
+              <w:t>Use Case 4: View ALL Saved Timelines</w:t>
             </w:r>
             <w:r>
               <w:rPr>
@@ -2744,7 +2744,7 @@
                 <w:noProof/>
                 <w:webHidden/>
               </w:rPr>
-              <w:instrText xml:space="preserve"> PAGEREF _Toc196713997 \h </w:instrText>
+              <w:instrText xml:space="preserve"> PAGEREF _Toc196813373 \h </w:instrText>
             </w:r>
             <w:r>
               <w:rPr>
@@ -2787,7 +2787,7 @@
               <w14:ligatures w14:val="standardContextual"/>
             </w:rPr>
           </w:pPr>
-          <w:hyperlink w:anchor="_Toc196713998" w:history="1">
+          <w:hyperlink w:anchor="_Toc196813374" w:history="1">
             <w:r>
               <w:rPr>
                 <w:rStyle w:val="Hyperlink"/>
@@ -2814,7 +2814,7 @@
                 <w:noProof/>
                 <w:webHidden/>
               </w:rPr>
-              <w:instrText xml:space="preserve"> PAGEREF _Toc196713998 \h </w:instrText>
+              <w:instrText xml:space="preserve"> PAGEREF _Toc196813374 \h </w:instrText>
             </w:r>
             <w:r>
               <w:rPr>
@@ -2857,7 +2857,7 @@
               <w14:ligatures w14:val="standardContextual"/>
             </w:rPr>
           </w:pPr>
-          <w:hyperlink w:anchor="_Toc196713999" w:history="1">
+          <w:hyperlink w:anchor="_Toc196813375" w:history="1">
             <w:r>
               <w:rPr>
                 <w:rStyle w:val="Hyperlink"/>
@@ -2884,7 +2884,7 @@
                 <w:noProof/>
                 <w:webHidden/>
               </w:rPr>
-              <w:instrText xml:space="preserve"> PAGEREF _Toc196713999 \h </w:instrText>
+              <w:instrText xml:space="preserve"> PAGEREF _Toc196813375 \h </w:instrText>
             </w:r>
             <w:r>
               <w:rPr>
@@ -2927,7 +2927,7 @@
               <w14:ligatures w14:val="standardContextual"/>
             </w:rPr>
           </w:pPr>
-          <w:hyperlink w:anchor="_Toc196714000" w:history="1">
+          <w:hyperlink w:anchor="_Toc196813376" w:history="1">
             <w:r>
               <w:rPr>
                 <w:rStyle w:val="Hyperlink"/>
@@ -2954,7 +2954,7 @@
                 <w:noProof/>
                 <w:webHidden/>
               </w:rPr>
-              <w:instrText xml:space="preserve"> PAGEREF _Toc196714000 \h </w:instrText>
+              <w:instrText xml:space="preserve"> PAGEREF _Toc196813376 \h </w:instrText>
             </w:r>
             <w:r>
               <w:rPr>
@@ -3020,7 +3020,7 @@
           <w:bCs/>
         </w:rPr>
       </w:pPr>
-      <w:bookmarkStart w:id="0" w:name="_Toc196713983"/>
+      <w:bookmarkStart w:id="0" w:name="_Toc196813359"/>
       <w:r>
         <w:rPr>
           <w:b/>
@@ -3313,7 +3313,7 @@
           <w:bCs/>
         </w:rPr>
       </w:pPr>
-      <w:bookmarkStart w:id="1" w:name="_Toc196713984"/>
+      <w:bookmarkStart w:id="1" w:name="_Toc196813360"/>
       <w:r>
         <w:rPr>
           <w:b/>
@@ -3428,7 +3428,7 @@
           <w:bCs/>
         </w:rPr>
       </w:pPr>
-      <w:bookmarkStart w:id="2" w:name="_Toc196713985"/>
+      <w:bookmarkStart w:id="2" w:name="_Toc196813361"/>
       <w:r>
         <w:rPr>
           <w:b/>
@@ -3465,7 +3465,7 @@
       <w:pPr>
         <w:pStyle w:val="Heading2"/>
       </w:pPr>
-      <w:bookmarkStart w:id="3" w:name="_Toc196713986"/>
+      <w:bookmarkStart w:id="3" w:name="_Toc196813362"/>
       <w:r>
         <w:t>Timeline class</w:t>
       </w:r>
@@ -3542,7 +3542,7 @@
       <w:pPr>
         <w:pStyle w:val="Heading2"/>
       </w:pPr>
-      <w:bookmarkStart w:id="4" w:name="_Toc196713987"/>
+      <w:bookmarkStart w:id="4" w:name="_Toc196813363"/>
       <w:r>
         <w:t>Event class</w:t>
       </w:r>
@@ -3614,7 +3614,7 @@
       <w:pPr>
         <w:pStyle w:val="Heading2"/>
       </w:pPr>
-      <w:bookmarkStart w:id="5" w:name="_Toc196713988"/>
+      <w:bookmarkStart w:id="5" w:name="_Toc196813364"/>
       <w:r>
         <w:lastRenderedPageBreak/>
         <w:t>Visualization class</w:t>
@@ -3675,7 +3675,7 @@
       <w:pPr>
         <w:pStyle w:val="Heading2"/>
       </w:pPr>
-      <w:bookmarkStart w:id="6" w:name="_Toc196713989"/>
+      <w:bookmarkStart w:id="6" w:name="_Toc196813365"/>
       <w:r>
         <w:t>User class</w:t>
       </w:r>
@@ -3744,7 +3744,7 @@
       <w:pPr>
         <w:pStyle w:val="Heading2"/>
       </w:pPr>
-      <w:bookmarkStart w:id="7" w:name="_Toc196713990"/>
+      <w:bookmarkStart w:id="7" w:name="_Toc196813366"/>
       <w:r>
         <w:t>Authentication class</w:t>
       </w:r>
@@ -3807,7 +3807,7 @@
       <w:pPr>
         <w:pStyle w:val="Heading2"/>
       </w:pPr>
-      <w:bookmarkStart w:id="8" w:name="_Toc196713991"/>
+      <w:bookmarkStart w:id="8" w:name="_Toc196813367"/>
       <w:r>
         <w:t>DatabaseManager class</w:t>
       </w:r>
@@ -3871,7 +3871,7 @@
       <w:pPr>
         <w:pStyle w:val="Heading2"/>
       </w:pPr>
-      <w:bookmarkStart w:id="9" w:name="_Toc196713992"/>
+      <w:bookmarkStart w:id="9" w:name="_Toc196813368"/>
       <w:r>
         <w:t>SearchEngine class</w:t>
       </w:r>
@@ -3927,7 +3927,7 @@
           <w:bCs/>
         </w:rPr>
       </w:pPr>
-      <w:bookmarkStart w:id="10" w:name="_Toc196713993"/>
+      <w:bookmarkStart w:id="10" w:name="_Toc196813369"/>
       <w:r>
         <w:rPr>
           <w:b/>
@@ -3942,7 +3942,7 @@
       <w:pPr>
         <w:pStyle w:val="Heading2"/>
       </w:pPr>
-      <w:bookmarkStart w:id="11" w:name="_Toc196713994"/>
+      <w:bookmarkStart w:id="11" w:name="_Toc196813370"/>
       <w:r>
         <w:t>Use Case</w:t>
       </w:r>
@@ -4014,7 +4014,7 @@
       <w:pPr>
         <w:pStyle w:val="Heading2"/>
       </w:pPr>
-      <w:bookmarkStart w:id="12" w:name="_Toc196713995"/>
+      <w:bookmarkStart w:id="12" w:name="_Toc196813371"/>
       <w:r>
         <w:t>U</w:t>
       </w:r>
@@ -4073,12 +4073,11 @@
       </w:r>
     </w:p>
     <w:p/>
-    <w:p/>
     <w:p>
       <w:pPr>
         <w:pStyle w:val="Heading2"/>
       </w:pPr>
-      <w:bookmarkStart w:id="13" w:name="_Toc196713996"/>
+      <w:bookmarkStart w:id="13" w:name="_Toc196813372"/>
       <w:r>
         <w:t>U</w:t>
       </w:r>
@@ -4094,10 +4093,10 @@
           <w:noProof/>
         </w:rPr>
         <w:drawing>
-          <wp:inline distT="0" distB="0" distL="0" distR="0" wp14:anchorId="1383EDB5" wp14:editId="524E4F99">
-            <wp:extent cx="5987767" cy="2281237"/>
-            <wp:effectExtent l="0" t="0" r="0" b="5080"/>
-            <wp:docPr id="679216240" name="Picture 9" descr="A diagram of a diagram&#10;&#10;AI-generated content may be incorrect."/>
+          <wp:inline distT="0" distB="0" distL="0" distR="0" wp14:anchorId="1D487EDE" wp14:editId="6AA8306F">
+            <wp:extent cx="5443538" cy="3658104"/>
+            <wp:effectExtent l="0" t="0" r="5080" b="0"/>
+            <wp:docPr id="1501790153" name="Picture 7" descr="A diagram with text and lines&#10;&#10;AI-generated content may be incorrect."/>
             <wp:cNvGraphicFramePr>
               <a:graphicFrameLocks xmlns:a="http://schemas.openxmlformats.org/drawingml/2006/main" noChangeAspect="1"/>
             </wp:cNvGraphicFramePr>
@@ -4105,7 +4104,7 @@
               <a:graphicData uri="http://schemas.openxmlformats.org/drawingml/2006/picture">
                 <pic:pic xmlns:pic="http://schemas.openxmlformats.org/drawingml/2006/picture">
                   <pic:nvPicPr>
-                    <pic:cNvPr id="679216240" name="Picture 9" descr="A diagram of a diagram&#10;&#10;AI-generated content may be incorrect."/>
+                    <pic:cNvPr id="1501790153" name="Picture 7" descr="A diagram with text and lines&#10;&#10;AI-generated content may be incorrect."/>
                     <pic:cNvPicPr/>
                   </pic:nvPicPr>
                   <pic:blipFill>
@@ -4123,7 +4122,7 @@
                   <pic:spPr>
                     <a:xfrm>
                       <a:off x="0" y="0"/>
-                      <a:ext cx="6012142" cy="2290523"/>
+                      <a:ext cx="5451954" cy="3663760"/>
                     </a:xfrm>
                     <a:prstGeom prst="rect">
                       <a:avLst/>
@@ -4142,17 +4141,23 @@
         <w:br w:type="page"/>
       </w:r>
     </w:p>
-    <w:p/>
     <w:p>
       <w:pPr>
         <w:pStyle w:val="Heading2"/>
       </w:pPr>
-      <w:bookmarkStart w:id="14" w:name="_Toc196713997"/>
-      <w:r>
+      <w:bookmarkStart w:id="14" w:name="_Toc196813373"/>
+      <w:r>
+        <w:lastRenderedPageBreak/>
         <w:t>U</w:t>
       </w:r>
       <w:r>
-        <w:t>se Case 4: View Saved Timelines</w:t>
+        <w:t xml:space="preserve">se Case 4: View </w:t>
+      </w:r>
+      <w:r>
+        <w:t xml:space="preserve">ALL </w:t>
+      </w:r>
+      <w:r>
+        <w:t>Saved Timelines</w:t>
       </w:r>
       <w:bookmarkEnd w:id="14"/>
     </w:p>
@@ -4215,7 +4220,7 @@
       <w:pPr>
         <w:pStyle w:val="Heading2"/>
       </w:pPr>
-      <w:bookmarkStart w:id="15" w:name="_Toc196713998"/>
+      <w:bookmarkStart w:id="15" w:name="_Toc196813374"/>
       <w:r>
         <w:lastRenderedPageBreak/>
         <w:t>Use Case 5: Display a Timeline</w:t>
@@ -4229,10 +4234,10 @@
           <w:noProof/>
         </w:rPr>
         <w:drawing>
-          <wp:inline distT="0" distB="0" distL="0" distR="0" wp14:anchorId="5B8118F8" wp14:editId="0395AB3B">
-            <wp:extent cx="6123722" cy="4738688"/>
+          <wp:inline distT="0" distB="0" distL="0" distR="0" wp14:anchorId="14FEAAD0" wp14:editId="53F7F614">
+            <wp:extent cx="5943600" cy="4281170"/>
             <wp:effectExtent l="0" t="0" r="0" b="5080"/>
-            <wp:docPr id="1228647580" name="Picture 11" descr="A diagram of a diagram&#10;&#10;AI-generated content may be incorrect."/>
+            <wp:docPr id="1065163376" name="Picture 8" descr="A diagram of a project&#10;&#10;AI-generated content may be incorrect."/>
             <wp:cNvGraphicFramePr>
               <a:graphicFrameLocks xmlns:a="http://schemas.openxmlformats.org/drawingml/2006/main" noChangeAspect="1"/>
             </wp:cNvGraphicFramePr>
@@ -4240,7 +4245,7 @@
               <a:graphicData uri="http://schemas.openxmlformats.org/drawingml/2006/picture">
                 <pic:pic xmlns:pic="http://schemas.openxmlformats.org/drawingml/2006/picture">
                   <pic:nvPicPr>
-                    <pic:cNvPr id="1228647580" name="Picture 11" descr="A diagram of a diagram&#10;&#10;AI-generated content may be incorrect."/>
+                    <pic:cNvPr id="1065163376" name="Picture 8" descr="A diagram of a project&#10;&#10;AI-generated content may be incorrect."/>
                     <pic:cNvPicPr/>
                   </pic:nvPicPr>
                   <pic:blipFill>
@@ -4258,7 +4263,7 @@
                   <pic:spPr>
                     <a:xfrm>
                       <a:off x="0" y="0"/>
-                      <a:ext cx="6135883" cy="4748098"/>
+                      <a:ext cx="5943600" cy="4281170"/>
                     </a:xfrm>
                     <a:prstGeom prst="rect">
                       <a:avLst/>
@@ -4272,16 +4277,27 @@
       </w:r>
     </w:p>
     <w:p/>
+    <w:p/>
     <w:p>
-      <w:r>
-        <w:br w:type="page"/>
-      </w:r>
+      <w:pPr>
+        <w:sectPr>
+          <w:headerReference w:type="even" r:id="rId19"/>
+          <w:footerReference w:type="even" r:id="rId20"/>
+          <w:type w:val="continuous"/>
+          <w:pgSz w:w="12240" w:h="15840" w:code="1"/>
+          <w:pgMar w:top="1440" w:right="1440" w:bottom="1440" w:left="1440" w:header="720" w:footer="960" w:gutter="0"/>
+          <w:pgNumType w:start="0"/>
+          <w:cols w:space="240"/>
+          <w:titlePg/>
+          <w:docGrid w:linePitch="299"/>
+        </w:sectPr>
+      </w:pPr>
     </w:p>
     <w:p>
       <w:pPr>
         <w:pStyle w:val="Heading2"/>
       </w:pPr>
-      <w:bookmarkStart w:id="16" w:name="_Toc196713999"/>
+      <w:bookmarkStart w:id="16" w:name="_Toc196813375"/>
       <w:r>
         <w:lastRenderedPageBreak/>
         <w:t>Use Case 6: Create Event</w:t>
@@ -4295,10 +4311,10 @@
           <w:noProof/>
         </w:rPr>
         <w:drawing>
-          <wp:inline distT="0" distB="0" distL="0" distR="0" wp14:anchorId="53A62D62" wp14:editId="4D6AB313">
-            <wp:extent cx="6081972" cy="3600450"/>
+          <wp:inline distT="0" distB="0" distL="0" distR="0" wp14:anchorId="31863B93" wp14:editId="1E4C17FF">
+            <wp:extent cx="7230143" cy="5070370"/>
             <wp:effectExtent l="0" t="0" r="0" b="0"/>
-            <wp:docPr id="1618829470" name="Picture 12" descr="A diagram of a project&#10;&#10;AI-generated content may be incorrect."/>
+            <wp:docPr id="1698795195" name="Picture 9" descr="A white sheet of paper with black lines&#10;&#10;AI-generated content may be incorrect."/>
             <wp:cNvGraphicFramePr>
               <a:graphicFrameLocks xmlns:a="http://schemas.openxmlformats.org/drawingml/2006/main" noChangeAspect="1"/>
             </wp:cNvGraphicFramePr>
@@ -4306,11 +4322,11 @@
               <a:graphicData uri="http://schemas.openxmlformats.org/drawingml/2006/picture">
                 <pic:pic xmlns:pic="http://schemas.openxmlformats.org/drawingml/2006/picture">
                   <pic:nvPicPr>
-                    <pic:cNvPr id="1618829470" name="Picture 12" descr="A diagram of a project&#10;&#10;AI-generated content may be incorrect."/>
+                    <pic:cNvPr id="1698795195" name="Picture 9" descr="A white sheet of paper with black lines&#10;&#10;AI-generated content may be incorrect."/>
                     <pic:cNvPicPr/>
                   </pic:nvPicPr>
                   <pic:blipFill>
-                    <a:blip r:embed="rId19" cstate="print">
+                    <a:blip r:embed="rId21" cstate="print">
                       <a:extLst>
                         <a:ext uri="{28A0092B-C50C-407E-A947-70E740481C1C}">
                           <a14:useLocalDpi xmlns:a14="http://schemas.microsoft.com/office/drawing/2010/main" val="0"/>
@@ -4324,7 +4340,7 @@
                   <pic:spPr>
                     <a:xfrm>
                       <a:off x="0" y="0"/>
-                      <a:ext cx="6103814" cy="3613380"/>
+                      <a:ext cx="7317093" cy="5131346"/>
                     </a:xfrm>
                     <a:prstGeom prst="rect">
                       <a:avLst/>
@@ -4337,7 +4353,6 @@
         </w:drawing>
       </w:r>
     </w:p>
-    <w:p/>
     <w:p>
       <w:r>
         <w:br w:type="page"/>
@@ -4347,7 +4362,7 @@
       <w:pPr>
         <w:pStyle w:val="Heading2"/>
       </w:pPr>
-      <w:bookmarkStart w:id="17" w:name="_Toc196714000"/>
+      <w:bookmarkStart w:id="17" w:name="_Toc196813376"/>
       <w:r>
         <w:lastRenderedPageBreak/>
         <w:t>Use Case 7: Edit Event</w:t>
@@ -4361,10 +4376,10 @@
           <w:noProof/>
         </w:rPr>
         <w:drawing>
-          <wp:inline distT="0" distB="0" distL="0" distR="0" wp14:anchorId="4B0C3EA2" wp14:editId="17B86D14">
-            <wp:extent cx="6154376" cy="3643313"/>
-            <wp:effectExtent l="0" t="0" r="0" b="0"/>
-            <wp:docPr id="1842936593" name="Picture 13" descr="A diagram of a project&#10;&#10;AI-generated content may be incorrect."/>
+          <wp:inline distT="0" distB="0" distL="0" distR="0" wp14:anchorId="786E1013" wp14:editId="227C3CC7">
+            <wp:extent cx="8229600" cy="5123815"/>
+            <wp:effectExtent l="0" t="0" r="0" b="635"/>
+            <wp:docPr id="154549378" name="Picture 10" descr="A diagram of a project&#10;&#10;AI-generated content may be incorrect."/>
             <wp:cNvGraphicFramePr>
               <a:graphicFrameLocks xmlns:a="http://schemas.openxmlformats.org/drawingml/2006/main" noChangeAspect="1"/>
             </wp:cNvGraphicFramePr>
@@ -4372,11 +4387,11 @@
               <a:graphicData uri="http://schemas.openxmlformats.org/drawingml/2006/picture">
                 <pic:pic xmlns:pic="http://schemas.openxmlformats.org/drawingml/2006/picture">
                   <pic:nvPicPr>
-                    <pic:cNvPr id="1842936593" name="Picture 13" descr="A diagram of a project&#10;&#10;AI-generated content may be incorrect."/>
+                    <pic:cNvPr id="154549378" name="Picture 10" descr="A diagram of a project&#10;&#10;AI-generated content may be incorrect."/>
                     <pic:cNvPicPr/>
                   </pic:nvPicPr>
                   <pic:blipFill>
-                    <a:blip r:embed="rId20" cstate="print">
+                    <a:blip r:embed="rId22">
                       <a:extLst>
                         <a:ext uri="{28A0092B-C50C-407E-A947-70E740481C1C}">
                           <a14:useLocalDpi xmlns:a14="http://schemas.microsoft.com/office/drawing/2010/main" val="0"/>
@@ -4390,7 +4405,7 @@
                   <pic:spPr>
                     <a:xfrm>
                       <a:off x="0" y="0"/>
-                      <a:ext cx="6171190" cy="3653266"/>
+                      <a:ext cx="8229600" cy="5123815"/>
                     </a:xfrm>
                     <a:prstGeom prst="rect">
                       <a:avLst/>
@@ -4405,12 +4420,8 @@
     </w:p>
     <w:p/>
     <w:sectPr>
-      <w:headerReference w:type="even" r:id="rId21"/>
-      <w:footerReference w:type="even" r:id="rId22"/>
-      <w:type w:val="continuous"/>
-      <w:pgSz w:w="12240" w:h="15840" w:code="1"/>
+      <w:pgSz w:w="15840" w:h="12240" w:orient="landscape" w:code="1"/>
       <w:pgMar w:top="1440" w:right="1440" w:bottom="1440" w:left="1440" w:header="720" w:footer="960" w:gutter="0"/>
-      <w:pgNumType w:start="0"/>
       <w:cols w:space="240"/>
       <w:titlePg/>
       <w:docGrid w:linePitch="299"/>
@@ -7227,7 +7238,7 @@
 
 <file path=customXml/item1.xml><?xml version="1.0" encoding="utf-8"?>
 <CoverPageProperties xmlns="http://schemas.microsoft.com/office/2006/coverPageProps">
-  <PublishDate>2025-04-28T00:00:00</PublishDate>
+  <PublishDate>2025-04-29T00:00:00</PublishDate>
   <Abstract/>
   <CompanyAddress/>
   <CompanyPhone/>

</xml_diff>